<commit_message>
Actualización casi finalización de actividad 9
</commit_message>
<xml_diff>
--- a/Actividad 9/HernandezDiegoD02Act9.docx
+++ b/Actividad 9/HernandezDiegoD02Act9.docx
@@ -330,6 +330,7 @@
           <w:ilvl w:val="0"/>
           <w:numId w:val="1"/>
         </w:numPr>
+        <w:jc w:val="both"/>
         <w:rPr>
           <w:rFonts w:ascii="Times New Roman" w:hAnsi="Times New Roman" w:cs="Times New Roman"/>
           <w:b/>
@@ -347,6 +348,22 @@
           <w:szCs w:val="24"/>
         </w:rPr>
         <w:t>Concurrencia:</w:t>
+      </w:r>
+      <w:r>
+        <w:rPr>
+          <w:rFonts w:ascii="Times New Roman" w:hAnsi="Times New Roman" w:cs="Times New Roman"/>
+          <w:sz w:val="24"/>
+          <w:szCs w:val="24"/>
+        </w:rPr>
+        <w:t xml:space="preserve"> Procesamiento de procesos o hilos que se dan en un intervalo de tiempo en común y que tiene que compartir recursos alternativamente</w:t>
+      </w:r>
+      <w:r>
+        <w:rPr>
+          <w:rFonts w:ascii="Times New Roman" w:hAnsi="Times New Roman" w:cs="Times New Roman"/>
+          <w:sz w:val="24"/>
+          <w:szCs w:val="24"/>
+        </w:rPr>
+        <w:t>.</w:t>
       </w:r>
     </w:p>
     <w:p>
@@ -1137,6 +1154,250 @@
         </w:rPr>
         <w:t xml:space="preserve"> Enlace de comunicación que soporta muchos receptores sobre un único emisor</w:t>
       </w:r>
+      <w:r>
+        <w:rPr>
+          <w:rFonts w:ascii="Times New Roman" w:hAnsi="Times New Roman" w:cs="Times New Roman"/>
+          <w:sz w:val="24"/>
+          <w:szCs w:val="24"/>
+        </w:rPr>
+        <w:t>.</w:t>
+      </w:r>
+    </w:p>
+    <w:p>
+      <w:pPr>
+        <w:pStyle w:val="Prrafodelista"/>
+        <w:numPr>
+          <w:ilvl w:val="0"/>
+          <w:numId w:val="1"/>
+        </w:numPr>
+        <w:jc w:val="both"/>
+        <w:rPr>
+          <w:rFonts w:ascii="Times New Roman" w:hAnsi="Times New Roman" w:cs="Times New Roman"/>
+          <w:b/>
+          <w:bCs/>
+          <w:sz w:val="24"/>
+          <w:szCs w:val="24"/>
+        </w:rPr>
+      </w:pPr>
+      <w:r>
+        <w:rPr>
+          <w:rFonts w:ascii="Times New Roman" w:hAnsi="Times New Roman" w:cs="Times New Roman"/>
+          <w:b/>
+          <w:bCs/>
+          <w:sz w:val="24"/>
+          <w:szCs w:val="24"/>
+        </w:rPr>
+        <w:t xml:space="preserve">Monitor: </w:t>
+      </w:r>
+      <w:r>
+        <w:rPr>
+          <w:rFonts w:ascii="Times New Roman" w:hAnsi="Times New Roman" w:cs="Times New Roman"/>
+          <w:sz w:val="24"/>
+          <w:szCs w:val="24"/>
+        </w:rPr>
+        <w:t>Modelo de programación que encapsula variables, procedimientos y código de inicialización en un TDA. Solo se puede actuar y acceder por sus mismos métodos ,solo puede contener un proceso en ejecución pero contener una cola de espera para otros procesos.</w:t>
+      </w:r>
+    </w:p>
+    <w:p>
+      <w:pPr>
+        <w:pStyle w:val="Prrafodelista"/>
+        <w:numPr>
+          <w:ilvl w:val="0"/>
+          <w:numId w:val="1"/>
+        </w:numPr>
+        <w:jc w:val="both"/>
+        <w:rPr>
+          <w:rFonts w:ascii="Times New Roman" w:hAnsi="Times New Roman" w:cs="Times New Roman"/>
+          <w:b/>
+          <w:bCs/>
+          <w:sz w:val="24"/>
+          <w:szCs w:val="24"/>
+        </w:rPr>
+      </w:pPr>
+      <w:r>
+        <w:rPr>
+          <w:rFonts w:ascii="Times New Roman" w:hAnsi="Times New Roman" w:cs="Times New Roman"/>
+          <w:b/>
+          <w:bCs/>
+          <w:sz w:val="24"/>
+          <w:szCs w:val="24"/>
+        </w:rPr>
+        <w:lastRenderedPageBreak/>
+        <w:t>Semaforo binario:</w:t>
+      </w:r>
+      <w:r>
+        <w:rPr>
+          <w:rFonts w:ascii="Times New Roman" w:hAnsi="Times New Roman" w:cs="Times New Roman"/>
+          <w:sz w:val="24"/>
+          <w:szCs w:val="24"/>
+        </w:rPr>
+        <w:t xml:space="preserve"> semáforo que solamente opera con valores 0 y 1 que lo limita a la ejecución de un único proceso o hilo a la vez</w:t>
+      </w:r>
+      <w:r>
+        <w:rPr>
+          <w:rFonts w:ascii="Times New Roman" w:hAnsi="Times New Roman" w:cs="Times New Roman"/>
+          <w:sz w:val="24"/>
+          <w:szCs w:val="24"/>
+        </w:rPr>
+        <w:t xml:space="preserve"> que necesite acceder a un recurso crítico compartido.</w:t>
+      </w:r>
+    </w:p>
+    <w:p>
+      <w:pPr>
+        <w:pStyle w:val="Prrafodelista"/>
+        <w:numPr>
+          <w:ilvl w:val="0"/>
+          <w:numId w:val="1"/>
+        </w:numPr>
+        <w:jc w:val="both"/>
+        <w:rPr>
+          <w:rFonts w:ascii="Times New Roman" w:hAnsi="Times New Roman" w:cs="Times New Roman"/>
+          <w:b/>
+          <w:bCs/>
+          <w:sz w:val="24"/>
+          <w:szCs w:val="24"/>
+        </w:rPr>
+      </w:pPr>
+      <w:r>
+        <w:rPr>
+          <w:rFonts w:ascii="Times New Roman" w:hAnsi="Times New Roman" w:cs="Times New Roman"/>
+          <w:b/>
+          <w:bCs/>
+          <w:sz w:val="24"/>
+          <w:szCs w:val="24"/>
+        </w:rPr>
+        <w:t>Semaforo débil:</w:t>
+      </w:r>
+      <w:r>
+        <w:rPr>
+          <w:rFonts w:ascii="Times New Roman" w:hAnsi="Times New Roman" w:cs="Times New Roman"/>
+          <w:sz w:val="24"/>
+          <w:szCs w:val="24"/>
+        </w:rPr>
+        <w:t xml:space="preserve"> </w:t>
+      </w:r>
+      <w:r>
+        <w:rPr>
+          <w:rFonts w:ascii="Times New Roman" w:hAnsi="Times New Roman" w:cs="Times New Roman"/>
+          <w:sz w:val="24"/>
+          <w:szCs w:val="24"/>
+        </w:rPr>
+        <w:t>Semáforo que no especifica o se desconoce el orden de ejecución a los procesos en cola.</w:t>
+      </w:r>
+    </w:p>
+    <w:p>
+      <w:pPr>
+        <w:pStyle w:val="Prrafodelista"/>
+        <w:numPr>
+          <w:ilvl w:val="0"/>
+          <w:numId w:val="1"/>
+        </w:numPr>
+        <w:jc w:val="both"/>
+        <w:rPr>
+          <w:rFonts w:ascii="Times New Roman" w:hAnsi="Times New Roman" w:cs="Times New Roman"/>
+          <w:b/>
+          <w:bCs/>
+          <w:sz w:val="24"/>
+          <w:szCs w:val="24"/>
+        </w:rPr>
+      </w:pPr>
+      <w:r>
+        <w:rPr>
+          <w:rFonts w:ascii="Times New Roman" w:hAnsi="Times New Roman" w:cs="Times New Roman"/>
+          <w:b/>
+          <w:bCs/>
+          <w:sz w:val="24"/>
+          <w:szCs w:val="24"/>
+        </w:rPr>
+        <w:t>Semaforo fuerte:</w:t>
+      </w:r>
+      <w:r>
+        <w:rPr>
+          <w:rFonts w:ascii="Times New Roman" w:hAnsi="Times New Roman" w:cs="Times New Roman"/>
+          <w:sz w:val="24"/>
+          <w:szCs w:val="24"/>
+        </w:rPr>
+        <w:t xml:space="preserve"> </w:t>
+      </w:r>
+      <w:r>
+        <w:rPr>
+          <w:rFonts w:ascii="Times New Roman" w:hAnsi="Times New Roman" w:cs="Times New Roman"/>
+          <w:sz w:val="24"/>
+          <w:szCs w:val="24"/>
+        </w:rPr>
+        <w:t xml:space="preserve">Semáforo que contiene una cola de espera de procesos, por el mismo tipo de colección se ejecutan bajo la política </w:t>
+      </w:r>
+      <w:r>
+        <w:rPr>
+          <w:rFonts w:ascii="Times New Roman" w:hAnsi="Times New Roman" w:cs="Times New Roman"/>
+          <w:i/>
+          <w:iCs/>
+          <w:sz w:val="24"/>
+          <w:szCs w:val="24"/>
+        </w:rPr>
+        <w:t>“FIFO”</w:t>
+      </w:r>
+      <w:r>
+        <w:rPr>
+          <w:rFonts w:ascii="Times New Roman" w:hAnsi="Times New Roman" w:cs="Times New Roman"/>
+          <w:sz w:val="24"/>
+          <w:szCs w:val="24"/>
+        </w:rPr>
+        <w:t>.</w:t>
+      </w:r>
+    </w:p>
+    <w:p>
+      <w:pPr>
+        <w:pStyle w:val="Prrafodelista"/>
+        <w:numPr>
+          <w:ilvl w:val="0"/>
+          <w:numId w:val="1"/>
+        </w:numPr>
+        <w:jc w:val="both"/>
+        <w:rPr>
+          <w:rFonts w:ascii="Times New Roman" w:hAnsi="Times New Roman" w:cs="Times New Roman"/>
+          <w:b/>
+          <w:bCs/>
+          <w:sz w:val="24"/>
+          <w:szCs w:val="24"/>
+        </w:rPr>
+      </w:pPr>
+      <w:r>
+        <w:rPr>
+          <w:rFonts w:ascii="Times New Roman" w:hAnsi="Times New Roman" w:cs="Times New Roman"/>
+          <w:b/>
+          <w:bCs/>
+          <w:sz w:val="24"/>
+          <w:szCs w:val="24"/>
+        </w:rPr>
+        <w:t xml:space="preserve">Semáforo: </w:t>
+      </w:r>
+      <w:r>
+        <w:rPr>
+          <w:rFonts w:ascii="Times New Roman" w:hAnsi="Times New Roman" w:cs="Times New Roman"/>
+          <w:sz w:val="24"/>
+          <w:szCs w:val="24"/>
+        </w:rPr>
+        <w:t xml:space="preserve">Tecnica utilizada para la gestión de acceso a recursos normalmente compuesto de un valor numérico entero. Sus acciones se limitan a </w:t>
+      </w:r>
+      <w:r>
+        <w:rPr>
+          <w:rFonts w:ascii="Times New Roman" w:hAnsi="Times New Roman" w:cs="Times New Roman"/>
+          <w:i/>
+          <w:iCs/>
+          <w:sz w:val="24"/>
+          <w:szCs w:val="24"/>
+        </w:rPr>
+        <w:t>inicialización, decremento (posible bloqueo de un proceso)e incremento(desbloqueo de un proceso)</w:t>
+      </w:r>
+      <w:r>
+        <w:rPr>
+          <w:rFonts w:ascii="Times New Roman" w:hAnsi="Times New Roman" w:cs="Times New Roman"/>
+          <w:sz w:val="24"/>
+          <w:szCs w:val="24"/>
+        </w:rPr>
+        <w:t xml:space="preserve"> dependiendo del tipo</w:t>
+      </w:r>
     </w:p>
     <w:p>
       <w:pPr>
@@ -1201,6 +1462,567 @@
           <w:szCs w:val="24"/>
         </w:rPr>
       </w:pPr>
+      <w:r>
+        <w:rPr>
+          <w:rFonts w:ascii="Times New Roman" w:hAnsi="Times New Roman" w:cs="Times New Roman"/>
+          <w:b/>
+          <w:bCs/>
+          <w:sz w:val="24"/>
+          <w:szCs w:val="24"/>
+        </w:rPr>
+        <w:t>Expropiación:</w:t>
+      </w:r>
+      <w:r>
+        <w:rPr>
+          <w:rFonts w:ascii="Times New Roman" w:hAnsi="Times New Roman" w:cs="Times New Roman"/>
+          <w:sz w:val="24"/>
+          <w:szCs w:val="24"/>
+        </w:rPr>
+        <w:t xml:space="preserve"> </w:t>
+      </w:r>
+      <w:r>
+        <w:rPr>
+          <w:rFonts w:ascii="Times New Roman" w:hAnsi="Times New Roman" w:cs="Times New Roman"/>
+          <w:sz w:val="24"/>
+          <w:szCs w:val="24"/>
+        </w:rPr>
+        <w:t xml:space="preserve">Quitar un recurso especifico a un proceso antes de terminar de utilizarlo </w:t>
+      </w:r>
+    </w:p>
+    <w:p>
+      <w:pPr>
+        <w:pStyle w:val="Prrafodelista"/>
+        <w:numPr>
+          <w:ilvl w:val="0"/>
+          <w:numId w:val="2"/>
+        </w:numPr>
+        <w:rPr>
+          <w:rFonts w:ascii="Times New Roman" w:hAnsi="Times New Roman" w:cs="Times New Roman"/>
+          <w:sz w:val="24"/>
+          <w:szCs w:val="24"/>
+        </w:rPr>
+      </w:pPr>
+      <w:r>
+        <w:rPr>
+          <w:rFonts w:ascii="Times New Roman" w:hAnsi="Times New Roman" w:cs="Times New Roman"/>
+          <w:b/>
+          <w:bCs/>
+          <w:sz w:val="24"/>
+          <w:szCs w:val="24"/>
+        </w:rPr>
+        <w:t>Inanición:</w:t>
+      </w:r>
+      <w:r>
+        <w:rPr>
+          <w:rFonts w:ascii="Times New Roman" w:hAnsi="Times New Roman" w:cs="Times New Roman"/>
+          <w:sz w:val="24"/>
+          <w:szCs w:val="24"/>
+        </w:rPr>
+        <w:t xml:space="preserve"> Momento en que un estado es postpuesto indefinidamente por otros con mayor prioridad o preferencia.</w:t>
+      </w:r>
+    </w:p>
+    <w:p>
+      <w:pPr>
+        <w:pStyle w:val="Prrafodelista"/>
+        <w:numPr>
+          <w:ilvl w:val="0"/>
+          <w:numId w:val="2"/>
+        </w:numPr>
+        <w:rPr>
+          <w:rFonts w:ascii="Times New Roman" w:hAnsi="Times New Roman" w:cs="Times New Roman"/>
+          <w:sz w:val="24"/>
+          <w:szCs w:val="24"/>
+        </w:rPr>
+      </w:pPr>
+      <w:r>
+        <w:rPr>
+          <w:rFonts w:ascii="Times New Roman" w:hAnsi="Times New Roman" w:cs="Times New Roman"/>
+          <w:b/>
+          <w:bCs/>
+          <w:sz w:val="24"/>
+          <w:szCs w:val="24"/>
+        </w:rPr>
+        <w:t>Mensaje:</w:t>
+      </w:r>
+      <w:r>
+        <w:rPr>
+          <w:rFonts w:ascii="Times New Roman" w:hAnsi="Times New Roman" w:cs="Times New Roman"/>
+          <w:sz w:val="24"/>
+          <w:szCs w:val="24"/>
+        </w:rPr>
+        <w:t xml:space="preserve"> </w:t>
+      </w:r>
+      <w:r>
+        <w:rPr>
+          <w:rFonts w:ascii="Times New Roman" w:hAnsi="Times New Roman" w:cs="Times New Roman"/>
+          <w:sz w:val="24"/>
+          <w:szCs w:val="24"/>
+        </w:rPr>
+        <w:t>Bloque de información intercambiable entre procesos.</w:t>
+      </w:r>
+    </w:p>
+    <w:p>
+      <w:pPr>
+        <w:pStyle w:val="Prrafodelista"/>
+        <w:numPr>
+          <w:ilvl w:val="0"/>
+          <w:numId w:val="2"/>
+        </w:numPr>
+        <w:jc w:val="both"/>
+        <w:rPr>
+          <w:rFonts w:ascii="Times New Roman" w:hAnsi="Times New Roman" w:cs="Times New Roman"/>
+          <w:sz w:val="24"/>
+          <w:szCs w:val="24"/>
+        </w:rPr>
+      </w:pPr>
+      <w:r>
+        <w:rPr>
+          <w:rFonts w:ascii="Times New Roman" w:hAnsi="Times New Roman" w:cs="Times New Roman"/>
+          <w:b/>
+          <w:bCs/>
+          <w:sz w:val="24"/>
+          <w:szCs w:val="24"/>
+        </w:rPr>
+        <w:t>Tubería:</w:t>
+      </w:r>
+      <w:r>
+        <w:rPr>
+          <w:rFonts w:ascii="Times New Roman" w:hAnsi="Times New Roman" w:cs="Times New Roman"/>
+          <w:sz w:val="24"/>
+          <w:szCs w:val="24"/>
+        </w:rPr>
+        <w:t xml:space="preserve"> </w:t>
+      </w:r>
+      <w:r>
+        <w:rPr>
+          <w:rFonts w:ascii="Times New Roman" w:hAnsi="Times New Roman" w:cs="Times New Roman"/>
+          <w:sz w:val="24"/>
+          <w:szCs w:val="24"/>
+        </w:rPr>
+        <w:t>Buffer circular de ejecución de dos procesos que se comunican siguien</w:t>
+      </w:r>
+      <w:r>
+        <w:rPr>
+          <w:rFonts w:ascii="Times New Roman" w:hAnsi="Times New Roman" w:cs="Times New Roman"/>
+          <w:sz w:val="24"/>
+          <w:szCs w:val="24"/>
+        </w:rPr>
+        <w:t>do</w:t>
+      </w:r>
+      <w:r>
+        <w:rPr>
+          <w:rFonts w:ascii="Times New Roman" w:hAnsi="Times New Roman" w:cs="Times New Roman"/>
+          <w:sz w:val="24"/>
+          <w:szCs w:val="24"/>
+        </w:rPr>
+        <w:t xml:space="preserve"> el model</w:t>
+      </w:r>
+      <w:r>
+        <w:rPr>
+          <w:rFonts w:ascii="Times New Roman" w:hAnsi="Times New Roman" w:cs="Times New Roman"/>
+          <w:sz w:val="24"/>
+          <w:szCs w:val="24"/>
+        </w:rPr>
+        <w:t>o</w:t>
+      </w:r>
+      <w:r>
+        <w:rPr>
+          <w:rFonts w:ascii="Times New Roman" w:hAnsi="Times New Roman" w:cs="Times New Roman"/>
+          <w:sz w:val="24"/>
+          <w:szCs w:val="24"/>
+        </w:rPr>
+        <w:t xml:space="preserve"> “</w:t>
+      </w:r>
+      <w:r>
+        <w:rPr>
+          <w:rFonts w:ascii="Times New Roman" w:hAnsi="Times New Roman" w:cs="Times New Roman"/>
+          <w:i/>
+          <w:iCs/>
+          <w:sz w:val="24"/>
+          <w:szCs w:val="24"/>
+        </w:rPr>
+        <w:t>productor-consumidor</w:t>
+      </w:r>
+      <w:r>
+        <w:rPr>
+          <w:rFonts w:ascii="Times New Roman" w:hAnsi="Times New Roman" w:cs="Times New Roman"/>
+          <w:sz w:val="24"/>
+          <w:szCs w:val="24"/>
+        </w:rPr>
+        <w:t>”. En general es una cola “</w:t>
+      </w:r>
+      <w:r>
+        <w:rPr>
+          <w:rFonts w:ascii="Times New Roman" w:hAnsi="Times New Roman" w:cs="Times New Roman"/>
+          <w:i/>
+          <w:iCs/>
+          <w:sz w:val="24"/>
+          <w:szCs w:val="24"/>
+        </w:rPr>
+        <w:t>FIFO</w:t>
+      </w:r>
+      <w:r>
+        <w:rPr>
+          <w:rFonts w:ascii="Times New Roman" w:hAnsi="Times New Roman" w:cs="Times New Roman"/>
+          <w:sz w:val="24"/>
+          <w:szCs w:val="24"/>
+        </w:rPr>
+        <w:t xml:space="preserve">” </w:t>
+      </w:r>
+      <w:r>
+        <w:rPr>
+          <w:rFonts w:ascii="Times New Roman" w:hAnsi="Times New Roman" w:cs="Times New Roman"/>
+          <w:i/>
+          <w:iCs/>
+          <w:sz w:val="24"/>
+          <w:szCs w:val="24"/>
+        </w:rPr>
+        <w:t>(First In First Out)</w:t>
+      </w:r>
+      <w:r>
+        <w:rPr>
+          <w:rFonts w:ascii="Times New Roman" w:hAnsi="Times New Roman" w:cs="Times New Roman"/>
+          <w:sz w:val="24"/>
+          <w:szCs w:val="24"/>
+        </w:rPr>
+        <w:t xml:space="preserve"> que es creada por un proceso y luego leída por otro. En algunos sistemas se modifica para no utilizar forzosamente la política </w:t>
+      </w:r>
+      <w:r>
+        <w:rPr>
+          <w:rFonts w:ascii="Times New Roman" w:hAnsi="Times New Roman" w:cs="Times New Roman"/>
+          <w:i/>
+          <w:iCs/>
+          <w:sz w:val="24"/>
+          <w:szCs w:val="24"/>
+        </w:rPr>
+        <w:t>FIFO</w:t>
+      </w:r>
+      <w:r>
+        <w:rPr>
+          <w:rFonts w:ascii="Times New Roman" w:hAnsi="Times New Roman" w:cs="Times New Roman"/>
+          <w:sz w:val="24"/>
+          <w:szCs w:val="24"/>
+        </w:rPr>
+        <w:t>.</w:t>
+      </w:r>
+    </w:p>
+    <w:p>
+      <w:pPr>
+        <w:pStyle w:val="Prrafodelista"/>
+        <w:numPr>
+          <w:ilvl w:val="0"/>
+          <w:numId w:val="2"/>
+        </w:numPr>
+        <w:jc w:val="both"/>
+        <w:rPr>
+          <w:rFonts w:ascii="Times New Roman" w:hAnsi="Times New Roman" w:cs="Times New Roman"/>
+          <w:sz w:val="24"/>
+          <w:szCs w:val="24"/>
+        </w:rPr>
+      </w:pPr>
+      <w:r>
+        <w:rPr>
+          <w:rFonts w:ascii="Times New Roman" w:hAnsi="Times New Roman" w:cs="Times New Roman"/>
+          <w:b/>
+          <w:bCs/>
+          <w:sz w:val="24"/>
+          <w:szCs w:val="24"/>
+        </w:rPr>
+        <w:t>Cerrojo ciclico:</w:t>
+      </w:r>
+      <w:r>
+        <w:rPr>
+          <w:rFonts w:ascii="Times New Roman" w:hAnsi="Times New Roman" w:cs="Times New Roman"/>
+          <w:sz w:val="24"/>
+          <w:szCs w:val="24"/>
+        </w:rPr>
+        <w:t xml:space="preserve"> </w:t>
+      </w:r>
+      <w:r>
+        <w:rPr>
+          <w:rFonts w:ascii="Times New Roman" w:hAnsi="Times New Roman" w:cs="Times New Roman"/>
+          <w:sz w:val="24"/>
+          <w:szCs w:val="24"/>
+        </w:rPr>
+        <w:t>Mecanismo de exclusión mutua que mantiene a un proceso en bucle infinito a la espera de cambio de valor que este disponible, el cerrojo es una variable que actúa como indicador de la disponibilidad.</w:t>
+      </w:r>
+    </w:p>
+    <w:p>
+      <w:pPr>
+        <w:pStyle w:val="Prrafodelista"/>
+        <w:numPr>
+          <w:ilvl w:val="0"/>
+          <w:numId w:val="2"/>
+        </w:numPr>
+        <w:rPr>
+          <w:rFonts w:ascii="Times New Roman" w:hAnsi="Times New Roman" w:cs="Times New Roman"/>
+          <w:sz w:val="24"/>
+          <w:szCs w:val="24"/>
+        </w:rPr>
+      </w:pPr>
+      <w:r>
+        <w:rPr>
+          <w:rFonts w:ascii="Times New Roman" w:hAnsi="Times New Roman" w:cs="Times New Roman"/>
+          <w:b/>
+          <w:bCs/>
+          <w:sz w:val="24"/>
+          <w:szCs w:val="24"/>
+        </w:rPr>
+        <w:t>Barrera de memoría:</w:t>
+      </w:r>
+      <w:r>
+        <w:rPr>
+          <w:rFonts w:ascii="Times New Roman" w:hAnsi="Times New Roman" w:cs="Times New Roman"/>
+          <w:sz w:val="24"/>
+          <w:szCs w:val="24"/>
+        </w:rPr>
+        <w:t xml:space="preserve"> </w:t>
+      </w:r>
+      <w:r>
+        <w:rPr>
+          <w:rFonts w:ascii="Times New Roman" w:hAnsi="Times New Roman" w:cs="Times New Roman"/>
+          <w:sz w:val="24"/>
+          <w:szCs w:val="24"/>
+        </w:rPr>
+        <w:t>Mecanismo disponible en Linux que entre sus operaciones permite evitar el cambio del orden de lecturas, evitar el cambio del orden de escritura de memoria, evitar lectura y escritura simultánea. Estas acciones son posteriores a la utilización de la barrera.</w:t>
+      </w:r>
+    </w:p>
+    <w:p>
+      <w:pPr>
+        <w:pStyle w:val="Prrafodelista"/>
+        <w:numPr>
+          <w:ilvl w:val="0"/>
+          <w:numId w:val="2"/>
+        </w:numPr>
+        <w:jc w:val="both"/>
+        <w:rPr>
+          <w:rFonts w:ascii="Times New Roman" w:hAnsi="Times New Roman" w:cs="Times New Roman"/>
+          <w:sz w:val="24"/>
+          <w:szCs w:val="24"/>
+        </w:rPr>
+      </w:pPr>
+      <w:r>
+        <w:rPr>
+          <w:rFonts w:ascii="Times New Roman" w:hAnsi="Times New Roman" w:cs="Times New Roman"/>
+          <w:b/>
+          <w:bCs/>
+          <w:sz w:val="24"/>
+          <w:szCs w:val="24"/>
+        </w:rPr>
+        <w:t>Espera circular:</w:t>
+      </w:r>
+      <w:r>
+        <w:rPr>
+          <w:rFonts w:ascii="Times New Roman" w:hAnsi="Times New Roman" w:cs="Times New Roman"/>
+          <w:sz w:val="24"/>
+          <w:szCs w:val="24"/>
+        </w:rPr>
+        <w:t xml:space="preserve"> </w:t>
+      </w:r>
+      <w:r>
+        <w:rPr>
+          <w:rFonts w:ascii="Times New Roman" w:hAnsi="Times New Roman" w:cs="Times New Roman"/>
+          <w:sz w:val="24"/>
+          <w:szCs w:val="24"/>
+        </w:rPr>
+        <w:t>espera que se da cuando un proceso utiliza mínimo un recurso que se necesita en el proceso posterior de la lista</w:t>
+      </w:r>
+    </w:p>
+    <w:p>
+      <w:pPr>
+        <w:pStyle w:val="Prrafodelista"/>
+        <w:numPr>
+          <w:ilvl w:val="0"/>
+          <w:numId w:val="2"/>
+        </w:numPr>
+        <w:jc w:val="both"/>
+        <w:rPr>
+          <w:rFonts w:ascii="Times New Roman" w:hAnsi="Times New Roman" w:cs="Times New Roman"/>
+          <w:sz w:val="24"/>
+          <w:szCs w:val="24"/>
+        </w:rPr>
+      </w:pPr>
+      <w:r>
+        <w:rPr>
+          <w:rFonts w:ascii="Times New Roman" w:hAnsi="Times New Roman" w:cs="Times New Roman"/>
+          <w:b/>
+          <w:bCs/>
+          <w:sz w:val="24"/>
+          <w:szCs w:val="24"/>
+        </w:rPr>
+        <w:t>Recurso consumible:</w:t>
+      </w:r>
+      <w:r>
+        <w:rPr>
+          <w:rFonts w:ascii="Times New Roman" w:hAnsi="Times New Roman" w:cs="Times New Roman"/>
+          <w:sz w:val="24"/>
+          <w:szCs w:val="24"/>
+        </w:rPr>
+        <w:t xml:space="preserve"> </w:t>
+      </w:r>
+      <w:r>
+        <w:rPr>
+          <w:rFonts w:ascii="Times New Roman" w:hAnsi="Times New Roman" w:cs="Times New Roman"/>
+          <w:sz w:val="24"/>
+          <w:szCs w:val="24"/>
+        </w:rPr>
+        <w:t>Recurso producible y destructible que son adquiridos por procesos y al terminar su uso dejan de existir. Las operaciones E/S son un ejemplo de estos recursos.</w:t>
+      </w:r>
+    </w:p>
+    <w:p>
+      <w:pPr>
+        <w:pStyle w:val="Prrafodelista"/>
+        <w:numPr>
+          <w:ilvl w:val="0"/>
+          <w:numId w:val="2"/>
+        </w:numPr>
+        <w:rPr>
+          <w:rFonts w:ascii="Times New Roman" w:hAnsi="Times New Roman" w:cs="Times New Roman"/>
+          <w:sz w:val="24"/>
+          <w:szCs w:val="24"/>
+        </w:rPr>
+      </w:pPr>
+      <w:r>
+        <w:rPr>
+          <w:rFonts w:ascii="Times New Roman" w:hAnsi="Times New Roman" w:cs="Times New Roman"/>
+          <w:b/>
+          <w:bCs/>
+          <w:sz w:val="24"/>
+          <w:szCs w:val="24"/>
+        </w:rPr>
+        <w:t>Recurso reutilizable:</w:t>
+      </w:r>
+      <w:r>
+        <w:rPr>
+          <w:rFonts w:ascii="Times New Roman" w:hAnsi="Times New Roman" w:cs="Times New Roman"/>
+          <w:sz w:val="24"/>
+          <w:szCs w:val="24"/>
+        </w:rPr>
+        <w:t xml:space="preserve"> </w:t>
+      </w:r>
+      <w:r>
+        <w:rPr>
+          <w:rFonts w:ascii="Times New Roman" w:hAnsi="Times New Roman" w:cs="Times New Roman"/>
+          <w:sz w:val="24"/>
+          <w:szCs w:val="24"/>
+        </w:rPr>
+        <w:t>Recursos que solo se pueden usar de forma segura por un proceso a la vez, es necesario cuidar que no se utilicen por más de un proceso a la vez para evitar inconsistencias. Los archivos son un ejemplo de ellos.</w:t>
+      </w:r>
+    </w:p>
+    <w:p>
+      <w:pPr>
+        <w:pStyle w:val="Prrafodelista"/>
+        <w:numPr>
+          <w:ilvl w:val="0"/>
+          <w:numId w:val="2"/>
+        </w:numPr>
+        <w:rPr>
+          <w:rFonts w:ascii="Times New Roman" w:hAnsi="Times New Roman" w:cs="Times New Roman"/>
+          <w:sz w:val="24"/>
+          <w:szCs w:val="24"/>
+        </w:rPr>
+      </w:pPr>
+      <w:r>
+        <w:rPr>
+          <w:rFonts w:ascii="Times New Roman" w:hAnsi="Times New Roman" w:cs="Times New Roman"/>
+          <w:b/>
+          <w:bCs/>
+          <w:sz w:val="24"/>
+          <w:szCs w:val="24"/>
+        </w:rPr>
+        <w:t>Retención y espera:</w:t>
+      </w:r>
+      <w:r>
+        <w:rPr>
+          <w:rFonts w:ascii="Times New Roman" w:hAnsi="Times New Roman" w:cs="Times New Roman"/>
+          <w:sz w:val="24"/>
+          <w:szCs w:val="24"/>
+        </w:rPr>
+        <w:t xml:space="preserve"> </w:t>
+      </w:r>
+      <w:r>
+        <w:rPr>
+          <w:rFonts w:ascii="Times New Roman" w:hAnsi="Times New Roman" w:cs="Times New Roman"/>
+          <w:sz w:val="24"/>
+          <w:szCs w:val="24"/>
+        </w:rPr>
+        <w:t>Momento en que un proceso puede ocupar los recursos asignados en la espera de otros recursos que necesite</w:t>
+      </w:r>
+    </w:p>
+    <w:p>
+      <w:pPr>
+        <w:pStyle w:val="Prrafodelista"/>
+        <w:numPr>
+          <w:ilvl w:val="0"/>
+          <w:numId w:val="2"/>
+        </w:numPr>
+        <w:rPr>
+          <w:rFonts w:ascii="Times New Roman" w:hAnsi="Times New Roman" w:cs="Times New Roman"/>
+          <w:sz w:val="24"/>
+          <w:szCs w:val="24"/>
+        </w:rPr>
+      </w:pPr>
+    </w:p>
+    <w:p>
+      <w:pPr>
+        <w:rPr>
+          <w:rFonts w:ascii="Times New Roman" w:hAnsi="Times New Roman" w:cs="Times New Roman"/>
+          <w:sz w:val="24"/>
+          <w:szCs w:val="24"/>
+        </w:rPr>
+      </w:pPr>
+    </w:p>
+    <w:p>
+      <w:pPr>
+        <w:rPr>
+          <w:rFonts w:ascii="Times New Roman" w:hAnsi="Times New Roman" w:cs="Times New Roman"/>
+          <w:sz w:val="24"/>
+          <w:szCs w:val="24"/>
+        </w:rPr>
+      </w:pPr>
+      <w:r>
+        <w:rPr>
+          <w:rFonts w:ascii="Times New Roman" w:hAnsi="Times New Roman" w:cs="Times New Roman"/>
+          <w:sz w:val="24"/>
+          <w:szCs w:val="24"/>
+        </w:rPr>
+        <w:lastRenderedPageBreak/>
+        <w:drawing>
+          <wp:inline distT="0" distB="0" distL="0" distR="0" wp14:anchorId="5DDD2E7B" wp14:editId="169069E0">
+            <wp:extent cx="5972175" cy="3430905"/>
+            <wp:effectExtent l="0" t="0" r="0" b="0"/>
+            <wp:docPr id="883268409" name="Imagen 1" descr="Interfaz de usuario gráfica, Texto, Aplicación, Correo electrónico&#10;&#10;Descripción generada automáticamente"/>
+            <wp:cNvGraphicFramePr>
+              <a:graphicFrameLocks xmlns:a="http://schemas.openxmlformats.org/drawingml/2006/main" noChangeAspect="1"/>
+            </wp:cNvGraphicFramePr>
+            <a:graphic xmlns:a="http://schemas.openxmlformats.org/drawingml/2006/main">
+              <a:graphicData uri="http://schemas.openxmlformats.org/drawingml/2006/picture">
+                <pic:pic xmlns:pic="http://schemas.openxmlformats.org/drawingml/2006/picture">
+                  <pic:nvPicPr>
+                    <pic:cNvPr id="883268409" name="Imagen 1" descr="Interfaz de usuario gráfica, Texto, Aplicación, Correo electrónico&#10;&#10;Descripción generada automáticamente"/>
+                    <pic:cNvPicPr/>
+                  </pic:nvPicPr>
+                  <pic:blipFill>
+                    <a:blip r:embed="rId9"/>
+                    <a:stretch>
+                      <a:fillRect/>
+                    </a:stretch>
+                  </pic:blipFill>
+                  <pic:spPr>
+                    <a:xfrm>
+                      <a:off x="0" y="0"/>
+                      <a:ext cx="5972175" cy="3430905"/>
+                    </a:xfrm>
+                    <a:prstGeom prst="rect">
+                      <a:avLst/>
+                    </a:prstGeom>
+                  </pic:spPr>
+                </pic:pic>
+              </a:graphicData>
+            </a:graphic>
+          </wp:inline>
+        </w:drawing>
+      </w:r>
     </w:p>
     <w:p>
       <w:pPr>
@@ -1231,10 +2053,10 @@
       </w:pPr>
     </w:p>
     <w:sectPr>
-      <w:headerReference w:type="even" r:id="rId9"/>
-      <w:headerReference w:type="default" r:id="rId10"/>
-      <w:footerReference w:type="even" r:id="rId11"/>
-      <w:footerReference w:type="default" r:id="rId12"/>
+      <w:headerReference w:type="even" r:id="rId10"/>
+      <w:headerReference w:type="default" r:id="rId11"/>
+      <w:footerReference w:type="even" r:id="rId12"/>
+      <w:footerReference w:type="default" r:id="rId13"/>
       <w:pgSz w:w="12240" w:h="15840"/>
       <w:pgMar w:top="1418" w:right="1134" w:bottom="1418" w:left="1701" w:header="709" w:footer="709" w:gutter="0"/>
       <w:cols w:space="708"/>

</xml_diff>

<commit_message>
Actividad 9 terminada y 10 iniciada
</commit_message>
<xml_diff>
--- a/Actividad 9/HernandezDiegoD02Act9.docx
+++ b/Actividad 9/HernandezDiegoD02Act9.docx
@@ -99,6 +99,7 @@
           <w:szCs w:val="32"/>
         </w:rPr>
       </w:pPr>
+      <w:bookmarkStart w:id="0" w:name="_Toc147147183"/>
       <w:r>
         <w:rPr>
           <w:rFonts w:ascii="Times New Roman" w:hAnsi="Times New Roman" w:cs="Times New Roman"/>
@@ -107,6 +108,7 @@
         </w:rPr>
         <w:t>Seminario de Uso, Adaptación y Explotación de Sistemas Operativos, Becerra Velázquez Violeta del Rocío</w:t>
       </w:r>
+      <w:bookmarkEnd w:id="0"/>
     </w:p>
     <w:p>
       <w:pPr>
@@ -227,15 +229,26 @@
           <w:sz w:val="32"/>
           <w:szCs w:val="32"/>
         </w:rPr>
-        <w:t>Título</w:t>
-      </w:r>
-      <w:r>
+        <w:t>Actividad de aprendizaje 9</w:t>
+      </w:r>
+    </w:p>
+    <w:p>
+      <w:pPr>
+        <w:spacing w:before="120"/>
+        <w:jc w:val="center"/>
         <w:rPr>
           <w:rFonts w:ascii="Times New Roman" w:hAnsi="Times New Roman" w:cs="Times New Roman"/>
           <w:sz w:val="32"/>
           <w:szCs w:val="32"/>
         </w:rPr>
-        <w:t xml:space="preserve"> de investigación</w:t>
+      </w:pPr>
+      <w:r>
+        <w:rPr>
+          <w:rFonts w:ascii="Times New Roman" w:hAnsi="Times New Roman" w:cs="Times New Roman"/>
+          <w:sz w:val="32"/>
+          <w:szCs w:val="32"/>
+        </w:rPr>
+        <w:t>2.2 Concurrencia, exclusión mutua, sincronización y problemas de control.</w:t>
       </w:r>
     </w:p>
     <w:p>
@@ -278,7 +291,7 @@
           <w:sz w:val="24"/>
           <w:szCs w:val="24"/>
         </w:rPr>
-        <w:t>7</w:t>
+        <w:t>2</w:t>
       </w:r>
     </w:p>
     <w:p>
@@ -286,6 +299,558 @@
         <w:br w:type="page"/>
       </w:r>
     </w:p>
+    <w:sdt>
+      <w:sdtPr>
+        <w:rPr>
+          <w:lang w:val="es-ES"/>
+        </w:rPr>
+        <w:id w:val="1287695143"/>
+        <w:docPartObj>
+          <w:docPartGallery w:val="Table of Contents"/>
+          <w:docPartUnique/>
+        </w:docPartObj>
+      </w:sdtPr>
+      <w:sdtEndPr>
+        <w:rPr>
+          <w:rFonts w:asciiTheme="minorHAnsi" w:eastAsiaTheme="minorHAnsi" w:hAnsiTheme="minorHAnsi" w:cstheme="minorBidi"/>
+          <w:b/>
+          <w:bCs/>
+          <w:color w:val="auto"/>
+          <w:kern w:val="2"/>
+          <w:sz w:val="22"/>
+          <w:szCs w:val="22"/>
+          <w:lang w:eastAsia="en-US"/>
+        </w:rPr>
+      </w:sdtEndPr>
+      <w:sdtContent>
+        <w:p>
+          <w:pPr>
+            <w:pStyle w:val="TtuloTDC"/>
+          </w:pPr>
+          <w:r>
+            <w:rPr>
+              <w:lang w:val="es-ES"/>
+            </w:rPr>
+            <w:t>Tabla de contenido</w:t>
+          </w:r>
+        </w:p>
+        <w:p>
+          <w:pPr>
+            <w:pStyle w:val="TDC1"/>
+            <w:tabs>
+              <w:tab w:val="right" w:leader="dot" w:pos="9395"/>
+            </w:tabs>
+            <w:rPr>
+              <w:rFonts w:eastAsiaTheme="minorEastAsia"/>
+              <w:noProof/>
+              <w:lang w:eastAsia="es-MX"/>
+            </w:rPr>
+          </w:pPr>
+          <w:r>
+            <w:fldChar w:fldCharType="begin"/>
+          </w:r>
+          <w:r>
+            <w:instrText xml:space="preserve"> TOC \o "1-3" \h \z \u </w:instrText>
+          </w:r>
+          <w:r>
+            <w:fldChar w:fldCharType="separate"/>
+          </w:r>
+          <w:hyperlink w:anchor="_Toc147147184" w:history="1">
+            <w:r>
+              <w:rPr>
+                <w:rStyle w:val="Hipervnculo"/>
+                <w:noProof/>
+              </w:rPr>
+              <w:t>Tabla de imágenes</w:t>
+            </w:r>
+            <w:r>
+              <w:rPr>
+                <w:noProof/>
+                <w:webHidden/>
+              </w:rPr>
+              <w:tab/>
+            </w:r>
+            <w:r>
+              <w:rPr>
+                <w:noProof/>
+                <w:webHidden/>
+              </w:rPr>
+              <w:fldChar w:fldCharType="begin"/>
+            </w:r>
+            <w:r>
+              <w:rPr>
+                <w:noProof/>
+                <w:webHidden/>
+              </w:rPr>
+              <w:instrText xml:space="preserve"> PAGEREF _Toc147147184 \h </w:instrText>
+            </w:r>
+            <w:r>
+              <w:rPr>
+                <w:noProof/>
+                <w:webHidden/>
+              </w:rPr>
+            </w:r>
+            <w:r>
+              <w:rPr>
+                <w:noProof/>
+                <w:webHidden/>
+              </w:rPr>
+              <w:fldChar w:fldCharType="separate"/>
+            </w:r>
+            <w:r>
+              <w:rPr>
+                <w:noProof/>
+                <w:webHidden/>
+              </w:rPr>
+              <w:t>2</w:t>
+            </w:r>
+            <w:r>
+              <w:rPr>
+                <w:noProof/>
+                <w:webHidden/>
+              </w:rPr>
+              <w:fldChar w:fldCharType="end"/>
+            </w:r>
+          </w:hyperlink>
+        </w:p>
+        <w:p>
+          <w:pPr>
+            <w:pStyle w:val="TDC1"/>
+            <w:tabs>
+              <w:tab w:val="right" w:leader="dot" w:pos="9395"/>
+            </w:tabs>
+            <w:rPr>
+              <w:rFonts w:eastAsiaTheme="minorEastAsia"/>
+              <w:noProof/>
+              <w:lang w:eastAsia="es-MX"/>
+            </w:rPr>
+          </w:pPr>
+          <w:hyperlink w:anchor="_Toc147147185" w:history="1">
+            <w:r>
+              <w:rPr>
+                <w:rStyle w:val="Hipervnculo"/>
+                <w:noProof/>
+              </w:rPr>
+              <w:t>Genera un glosario propio de al menos 35 términos diferentes.</w:t>
+            </w:r>
+            <w:r>
+              <w:rPr>
+                <w:noProof/>
+                <w:webHidden/>
+              </w:rPr>
+              <w:tab/>
+            </w:r>
+            <w:r>
+              <w:rPr>
+                <w:noProof/>
+                <w:webHidden/>
+              </w:rPr>
+              <w:fldChar w:fldCharType="begin"/>
+            </w:r>
+            <w:r>
+              <w:rPr>
+                <w:noProof/>
+                <w:webHidden/>
+              </w:rPr>
+              <w:instrText xml:space="preserve"> PAGEREF _Toc147147185 \h </w:instrText>
+            </w:r>
+            <w:r>
+              <w:rPr>
+                <w:noProof/>
+                <w:webHidden/>
+              </w:rPr>
+            </w:r>
+            <w:r>
+              <w:rPr>
+                <w:noProof/>
+                <w:webHidden/>
+              </w:rPr>
+              <w:fldChar w:fldCharType="separate"/>
+            </w:r>
+            <w:r>
+              <w:rPr>
+                <w:noProof/>
+                <w:webHidden/>
+              </w:rPr>
+              <w:t>3</w:t>
+            </w:r>
+            <w:r>
+              <w:rPr>
+                <w:noProof/>
+                <w:webHidden/>
+              </w:rPr>
+              <w:fldChar w:fldCharType="end"/>
+            </w:r>
+          </w:hyperlink>
+        </w:p>
+        <w:p>
+          <w:pPr>
+            <w:pStyle w:val="TDC2"/>
+            <w:tabs>
+              <w:tab w:val="right" w:leader="dot" w:pos="9395"/>
+            </w:tabs>
+            <w:rPr>
+              <w:rFonts w:eastAsiaTheme="minorEastAsia"/>
+              <w:noProof/>
+              <w:lang w:eastAsia="es-MX"/>
+            </w:rPr>
+          </w:pPr>
+          <w:hyperlink w:anchor="_Toc147147186" w:history="1">
+            <w:r>
+              <w:rPr>
+                <w:rStyle w:val="Hipervnculo"/>
+                <w:b/>
+                <w:bCs/>
+                <w:noProof/>
+              </w:rPr>
+              <w:t>Glosario sobre Capitulo 5: Concurrencia. Exclusión mutua y sincronización-</w:t>
+            </w:r>
+            <w:r>
+              <w:rPr>
+                <w:noProof/>
+                <w:webHidden/>
+              </w:rPr>
+              <w:tab/>
+            </w:r>
+            <w:r>
+              <w:rPr>
+                <w:noProof/>
+                <w:webHidden/>
+              </w:rPr>
+              <w:fldChar w:fldCharType="begin"/>
+            </w:r>
+            <w:r>
+              <w:rPr>
+                <w:noProof/>
+                <w:webHidden/>
+              </w:rPr>
+              <w:instrText xml:space="preserve"> PAGEREF _Toc147147186 \h </w:instrText>
+            </w:r>
+            <w:r>
+              <w:rPr>
+                <w:noProof/>
+                <w:webHidden/>
+              </w:rPr>
+            </w:r>
+            <w:r>
+              <w:rPr>
+                <w:noProof/>
+                <w:webHidden/>
+              </w:rPr>
+              <w:fldChar w:fldCharType="separate"/>
+            </w:r>
+            <w:r>
+              <w:rPr>
+                <w:noProof/>
+                <w:webHidden/>
+              </w:rPr>
+              <w:t>3</w:t>
+            </w:r>
+            <w:r>
+              <w:rPr>
+                <w:noProof/>
+                <w:webHidden/>
+              </w:rPr>
+              <w:fldChar w:fldCharType="end"/>
+            </w:r>
+          </w:hyperlink>
+        </w:p>
+        <w:p>
+          <w:pPr>
+            <w:pStyle w:val="TDC2"/>
+            <w:tabs>
+              <w:tab w:val="right" w:leader="dot" w:pos="9395"/>
+            </w:tabs>
+            <w:rPr>
+              <w:rFonts w:eastAsiaTheme="minorEastAsia"/>
+              <w:noProof/>
+              <w:lang w:eastAsia="es-MX"/>
+            </w:rPr>
+          </w:pPr>
+          <w:hyperlink w:anchor="_Toc147147187" w:history="1">
+            <w:r>
+              <w:rPr>
+                <w:rStyle w:val="Hipervnculo"/>
+                <w:rFonts w:eastAsia="Times New Roman"/>
+                <w:b/>
+                <w:bCs/>
+                <w:noProof/>
+              </w:rPr>
+              <w:t>Glosario sobre Capitulo 6: Concurrencia. Interbloqueo e inanición.</w:t>
+            </w:r>
+            <w:r>
+              <w:rPr>
+                <w:noProof/>
+                <w:webHidden/>
+              </w:rPr>
+              <w:tab/>
+            </w:r>
+            <w:r>
+              <w:rPr>
+                <w:noProof/>
+                <w:webHidden/>
+              </w:rPr>
+              <w:fldChar w:fldCharType="begin"/>
+            </w:r>
+            <w:r>
+              <w:rPr>
+                <w:noProof/>
+                <w:webHidden/>
+              </w:rPr>
+              <w:instrText xml:space="preserve"> PAGEREF _Toc147147187 \h </w:instrText>
+            </w:r>
+            <w:r>
+              <w:rPr>
+                <w:noProof/>
+                <w:webHidden/>
+              </w:rPr>
+            </w:r>
+            <w:r>
+              <w:rPr>
+                <w:noProof/>
+                <w:webHidden/>
+              </w:rPr>
+              <w:fldChar w:fldCharType="separate"/>
+            </w:r>
+            <w:r>
+              <w:rPr>
+                <w:noProof/>
+                <w:webHidden/>
+              </w:rPr>
+              <w:t>4</w:t>
+            </w:r>
+            <w:r>
+              <w:rPr>
+                <w:noProof/>
+                <w:webHidden/>
+              </w:rPr>
+              <w:fldChar w:fldCharType="end"/>
+            </w:r>
+          </w:hyperlink>
+        </w:p>
+        <w:p>
+          <w:pPr>
+            <w:pStyle w:val="TDC1"/>
+            <w:tabs>
+              <w:tab w:val="right" w:leader="dot" w:pos="9395"/>
+            </w:tabs>
+            <w:rPr>
+              <w:rFonts w:eastAsiaTheme="minorEastAsia"/>
+              <w:noProof/>
+              <w:lang w:eastAsia="es-MX"/>
+            </w:rPr>
+          </w:pPr>
+          <w:hyperlink w:anchor="_Toc147147188" w:history="1">
+            <w:r>
+              <w:rPr>
+                <w:rStyle w:val="Hipervnculo"/>
+                <w:noProof/>
+              </w:rPr>
+              <w:t>Selecciona 5 palabras relacionadas con la concurrencia de tu glosario y genera para cada palabra una entrada en el glosario “concurrencia” publicado en la plataforma Moodle2 Seccion D02, al realizar este punto tome captura de pantalla y agréguelo al documento a entregar.</w:t>
+            </w:r>
+            <w:r>
+              <w:rPr>
+                <w:noProof/>
+                <w:webHidden/>
+              </w:rPr>
+              <w:tab/>
+            </w:r>
+            <w:r>
+              <w:rPr>
+                <w:noProof/>
+                <w:webHidden/>
+              </w:rPr>
+              <w:fldChar w:fldCharType="begin"/>
+            </w:r>
+            <w:r>
+              <w:rPr>
+                <w:noProof/>
+                <w:webHidden/>
+              </w:rPr>
+              <w:instrText xml:space="preserve"> PAGEREF _Toc147147188 \h </w:instrText>
+            </w:r>
+            <w:r>
+              <w:rPr>
+                <w:noProof/>
+                <w:webHidden/>
+              </w:rPr>
+            </w:r>
+            <w:r>
+              <w:rPr>
+                <w:noProof/>
+                <w:webHidden/>
+              </w:rPr>
+              <w:fldChar w:fldCharType="separate"/>
+            </w:r>
+            <w:r>
+              <w:rPr>
+                <w:noProof/>
+                <w:webHidden/>
+              </w:rPr>
+              <w:t>5</w:t>
+            </w:r>
+            <w:r>
+              <w:rPr>
+                <w:noProof/>
+                <w:webHidden/>
+              </w:rPr>
+              <w:fldChar w:fldCharType="end"/>
+            </w:r>
+          </w:hyperlink>
+        </w:p>
+        <w:p>
+          <w:pPr>
+            <w:pStyle w:val="TDC1"/>
+            <w:tabs>
+              <w:tab w:val="right" w:leader="dot" w:pos="9395"/>
+            </w:tabs>
+            <w:rPr>
+              <w:rFonts w:eastAsiaTheme="minorEastAsia"/>
+              <w:noProof/>
+              <w:lang w:eastAsia="es-MX"/>
+            </w:rPr>
+          </w:pPr>
+          <w:hyperlink w:anchor="_Toc147147189" w:history="1">
+            <w:r>
+              <w:rPr>
+                <w:rStyle w:val="Hipervnculo"/>
+                <w:noProof/>
+              </w:rPr>
+              <w:t>Conclusión.</w:t>
+            </w:r>
+            <w:r>
+              <w:rPr>
+                <w:noProof/>
+                <w:webHidden/>
+              </w:rPr>
+              <w:tab/>
+            </w:r>
+            <w:r>
+              <w:rPr>
+                <w:noProof/>
+                <w:webHidden/>
+              </w:rPr>
+              <w:fldChar w:fldCharType="begin"/>
+            </w:r>
+            <w:r>
+              <w:rPr>
+                <w:noProof/>
+                <w:webHidden/>
+              </w:rPr>
+              <w:instrText xml:space="preserve"> PAGEREF _Toc147147189 \h </w:instrText>
+            </w:r>
+            <w:r>
+              <w:rPr>
+                <w:noProof/>
+                <w:webHidden/>
+              </w:rPr>
+            </w:r>
+            <w:r>
+              <w:rPr>
+                <w:noProof/>
+                <w:webHidden/>
+              </w:rPr>
+              <w:fldChar w:fldCharType="separate"/>
+            </w:r>
+            <w:r>
+              <w:rPr>
+                <w:noProof/>
+                <w:webHidden/>
+              </w:rPr>
+              <w:t>5</w:t>
+            </w:r>
+            <w:r>
+              <w:rPr>
+                <w:noProof/>
+                <w:webHidden/>
+              </w:rPr>
+              <w:fldChar w:fldCharType="end"/>
+            </w:r>
+          </w:hyperlink>
+        </w:p>
+        <w:p>
+          <w:pPr>
+            <w:pStyle w:val="TDC1"/>
+            <w:tabs>
+              <w:tab w:val="right" w:leader="dot" w:pos="9395"/>
+            </w:tabs>
+            <w:rPr>
+              <w:rFonts w:eastAsiaTheme="minorEastAsia"/>
+              <w:noProof/>
+              <w:lang w:eastAsia="es-MX"/>
+            </w:rPr>
+          </w:pPr>
+          <w:hyperlink w:anchor="_Toc147147190" w:history="1">
+            <w:r>
+              <w:rPr>
+                <w:rStyle w:val="Hipervnculo"/>
+                <w:noProof/>
+                <w:lang w:val="es-ES"/>
+              </w:rPr>
+              <w:t>Bibliografía</w:t>
+            </w:r>
+            <w:r>
+              <w:rPr>
+                <w:noProof/>
+                <w:webHidden/>
+              </w:rPr>
+              <w:tab/>
+            </w:r>
+            <w:r>
+              <w:rPr>
+                <w:noProof/>
+                <w:webHidden/>
+              </w:rPr>
+              <w:fldChar w:fldCharType="begin"/>
+            </w:r>
+            <w:r>
+              <w:rPr>
+                <w:noProof/>
+                <w:webHidden/>
+              </w:rPr>
+              <w:instrText xml:space="preserve"> PAGEREF _Toc147147190 \h </w:instrText>
+            </w:r>
+            <w:r>
+              <w:rPr>
+                <w:noProof/>
+                <w:webHidden/>
+              </w:rPr>
+            </w:r>
+            <w:r>
+              <w:rPr>
+                <w:noProof/>
+                <w:webHidden/>
+              </w:rPr>
+              <w:fldChar w:fldCharType="separate"/>
+            </w:r>
+            <w:r>
+              <w:rPr>
+                <w:noProof/>
+                <w:webHidden/>
+              </w:rPr>
+              <w:t>6</w:t>
+            </w:r>
+            <w:r>
+              <w:rPr>
+                <w:noProof/>
+                <w:webHidden/>
+              </w:rPr>
+              <w:fldChar w:fldCharType="end"/>
+            </w:r>
+          </w:hyperlink>
+        </w:p>
+        <w:p>
+          <w:r>
+            <w:rPr>
+              <w:b/>
+              <w:bCs/>
+              <w:lang w:val="es-ES"/>
+            </w:rPr>
+            <w:fldChar w:fldCharType="end"/>
+          </w:r>
+        </w:p>
+      </w:sdtContent>
+    </w:sdt>
     <w:p>
       <w:pPr>
         <w:jc w:val="both"/>
@@ -295,33 +860,154 @@
           <w:szCs w:val="24"/>
         </w:rPr>
       </w:pPr>
-      <w:r>
-        <w:rPr>
-          <w:rFonts w:ascii="Times New Roman" w:hAnsi="Times New Roman" w:cs="Times New Roman"/>
-          <w:sz w:val="24"/>
-          <w:szCs w:val="24"/>
+    </w:p>
+    <w:p>
+      <w:pPr>
+        <w:pStyle w:val="Ttulo2"/>
+      </w:pPr>
+      <w:bookmarkStart w:id="1" w:name="_Toc147147184"/>
+      <w:r>
+        <w:t>Tabla de imágenes</w:t>
+      </w:r>
+      <w:bookmarkEnd w:id="1"/>
+    </w:p>
+    <w:p>
+      <w:pPr>
+        <w:pStyle w:val="Tabladeilustraciones"/>
+        <w:tabs>
+          <w:tab w:val="right" w:leader="dot" w:pos="9395"/>
+        </w:tabs>
+        <w:rPr>
+          <w:noProof/>
+        </w:rPr>
+      </w:pPr>
+      <w:r>
+        <w:fldChar w:fldCharType="begin"/>
+      </w:r>
+      <w:r>
+        <w:instrText xml:space="preserve"> TOC \h \z \c "Ilustración" </w:instrText>
+      </w:r>
+      <w:r>
+        <w:fldChar w:fldCharType="separate"/>
+      </w:r>
+      <w:hyperlink w:anchor="_Toc147147037" w:history="1">
+        <w:r>
+          <w:rPr>
+            <w:rStyle w:val="Hipervnculo"/>
+            <w:noProof/>
+          </w:rPr>
+          <w:t>Ilustración 1 evidencia de publicación de entradas en el foro</w:t>
+        </w:r>
+        <w:r>
+          <w:rPr>
+            <w:noProof/>
+            <w:webHidden/>
+          </w:rPr>
+          <w:tab/>
+        </w:r>
+        <w:r>
+          <w:rPr>
+            <w:noProof/>
+            <w:webHidden/>
+          </w:rPr>
+          <w:fldChar w:fldCharType="begin"/>
+        </w:r>
+        <w:r>
+          <w:rPr>
+            <w:noProof/>
+            <w:webHidden/>
+          </w:rPr>
+          <w:instrText xml:space="preserve"> PAGEREF _Toc147147037 \h </w:instrText>
+        </w:r>
+        <w:r>
+          <w:rPr>
+            <w:noProof/>
+            <w:webHidden/>
+          </w:rPr>
+        </w:r>
+        <w:r>
+          <w:rPr>
+            <w:noProof/>
+            <w:webHidden/>
+          </w:rPr>
+          <w:fldChar w:fldCharType="separate"/>
+        </w:r>
+        <w:r>
+          <w:rPr>
+            <w:noProof/>
+            <w:webHidden/>
+          </w:rPr>
+          <w:t>5</w:t>
+        </w:r>
+        <w:r>
+          <w:rPr>
+            <w:noProof/>
+            <w:webHidden/>
+          </w:rPr>
+          <w:fldChar w:fldCharType="end"/>
+        </w:r>
+      </w:hyperlink>
+    </w:p>
+    <w:p>
+      <w:pPr>
+        <w:rPr>
+          <w:rFonts w:ascii="Times New Roman" w:hAnsi="Times New Roman" w:cs="Times New Roman"/>
+          <w:sz w:val="24"/>
+          <w:szCs w:val="24"/>
+        </w:rPr>
+      </w:pPr>
+      <w:r>
+        <w:fldChar w:fldCharType="end"/>
+      </w:r>
+      <w:r>
+        <w:rPr>
+          <w:rFonts w:ascii="Times New Roman" w:hAnsi="Times New Roman" w:cs="Times New Roman"/>
+          <w:sz w:val="24"/>
+          <w:szCs w:val="24"/>
+        </w:rPr>
+        <w:br w:type="page"/>
+      </w:r>
+    </w:p>
+    <w:p>
+      <w:pPr>
+        <w:pStyle w:val="Ttulo1"/>
+        <w:rPr>
+          <w:sz w:val="32"/>
+          <w:szCs w:val="32"/>
+        </w:rPr>
+      </w:pPr>
+      <w:bookmarkStart w:id="2" w:name="_Toc147147185"/>
+      <w:r>
+        <w:rPr>
+          <w:sz w:val="32"/>
+          <w:szCs w:val="32"/>
         </w:rPr>
         <w:lastRenderedPageBreak/>
-        <w:br w:type="page"/>
-      </w:r>
-    </w:p>
-    <w:p>
-      <w:pPr>
-        <w:rPr>
-          <w:rFonts w:ascii="Times New Roman" w:hAnsi="Times New Roman" w:cs="Times New Roman"/>
-          <w:sz w:val="24"/>
-          <w:szCs w:val="24"/>
-        </w:rPr>
-      </w:pPr>
-      <w:r>
-        <w:rPr>
-          <w:rFonts w:ascii="Times New Roman" w:hAnsi="Times New Roman" w:cs="Times New Roman"/>
-          <w:sz w:val="24"/>
-          <w:szCs w:val="24"/>
-        </w:rPr>
-        <w:lastRenderedPageBreak/>
+        <w:t>Genera un glosario propio de al menos 35 términos diferentes.</w:t>
+      </w:r>
+      <w:bookmarkEnd w:id="2"/>
+    </w:p>
+    <w:p>
+      <w:pPr>
+        <w:pStyle w:val="Ttulo2"/>
+        <w:rPr>
+          <w:b/>
+          <w:bCs/>
+          <w:sz w:val="28"/>
+          <w:szCs w:val="28"/>
+        </w:rPr>
+      </w:pPr>
+      <w:bookmarkStart w:id="3" w:name="_Toc147147186"/>
+      <w:r>
+        <w:rPr>
+          <w:b/>
+          <w:bCs/>
+          <w:sz w:val="28"/>
+          <w:szCs w:val="28"/>
+        </w:rPr>
         <w:t>Glosario sobre Capitulo 5: Concurrencia. Exclusión mutua y sincronización-</w:t>
       </w:r>
+      <w:bookmarkEnd w:id="3"/>
     </w:p>
     <w:p>
       <w:pPr>
@@ -407,7 +1093,23 @@
           <w:sz w:val="24"/>
           <w:szCs w:val="24"/>
         </w:rPr>
-        <w:t xml:space="preserve"> a recursos compartido, pero no puede avanzar por qué otro proceso ya esta accediendo a dicha información.</w:t>
+        <w:t xml:space="preserve"> a recursos compartido, pero no puede avanzar por qué otro proceso ya </w:t>
+      </w:r>
+      <w:r>
+        <w:rPr>
+          <w:rFonts w:ascii="Times New Roman" w:hAnsi="Times New Roman" w:cs="Times New Roman"/>
+          <w:sz w:val="24"/>
+          <w:szCs w:val="24"/>
+        </w:rPr>
+        <w:t>está</w:t>
+      </w:r>
+      <w:r>
+        <w:rPr>
+          <w:rFonts w:ascii="Times New Roman" w:hAnsi="Times New Roman" w:cs="Times New Roman"/>
+          <w:sz w:val="24"/>
+          <w:szCs w:val="24"/>
+        </w:rPr>
+        <w:t xml:space="preserve"> accediendo a dicha información.</w:t>
       </w:r>
     </w:p>
     <w:p>
@@ -486,57 +1188,35 @@
         <w:jc w:val="both"/>
         <w:rPr>
           <w:rFonts w:ascii="Times New Roman" w:hAnsi="Times New Roman" w:cs="Times New Roman"/>
-          <w:b/>
-          <w:bCs/>
-          <w:sz w:val="24"/>
-          <w:szCs w:val="24"/>
-        </w:rPr>
-      </w:pPr>
-      <w:r>
-        <w:rPr>
-          <w:rFonts w:ascii="Times New Roman" w:hAnsi="Times New Roman" w:cs="Times New Roman"/>
-          <w:b/>
-          <w:bCs/>
-          <w:sz w:val="24"/>
-          <w:szCs w:val="24"/>
-        </w:rPr>
-        <w:t>Exclusión mutua</w:t>
-      </w:r>
-      <w:r>
-        <w:rPr>
-          <w:rFonts w:ascii="Times New Roman" w:hAnsi="Times New Roman" w:cs="Times New Roman"/>
-          <w:b/>
-          <w:bCs/>
-          <w:sz w:val="24"/>
-          <w:szCs w:val="24"/>
-        </w:rPr>
-        <w:t xml:space="preserve">: </w:t>
-      </w:r>
-      <w:r>
-        <w:rPr>
-          <w:rFonts w:ascii="Times New Roman" w:hAnsi="Times New Roman" w:cs="Times New Roman"/>
-          <w:sz w:val="24"/>
-          <w:szCs w:val="24"/>
-        </w:rPr>
-        <w:t>Situación</w:t>
-      </w:r>
-      <w:r>
-        <w:rPr>
-          <w:rFonts w:ascii="Times New Roman" w:hAnsi="Times New Roman" w:cs="Times New Roman"/>
-          <w:sz w:val="24"/>
-          <w:szCs w:val="24"/>
-        </w:rPr>
-        <w:t xml:space="preserve"> en que un proceso se encuentra en sección critica pero ningún otro proceso puede estar en sección critica para acceder a los recursos compartidos.</w:t>
-      </w:r>
-      <w:r>
-        <w:rPr>
-          <w:rFonts w:ascii="Times New Roman" w:hAnsi="Times New Roman" w:cs="Times New Roman"/>
-          <w:b/>
-          <w:bCs/>
-          <w:sz w:val="24"/>
-          <w:szCs w:val="24"/>
-        </w:rPr>
-        <w:t xml:space="preserve"> </w:t>
+          <w:sz w:val="24"/>
+          <w:szCs w:val="24"/>
+        </w:rPr>
+      </w:pPr>
+      <w:r>
+        <w:rPr>
+          <w:rFonts w:ascii="Times New Roman" w:hAnsi="Times New Roman" w:cs="Times New Roman"/>
+          <w:b/>
+          <w:bCs/>
+          <w:sz w:val="24"/>
+          <w:szCs w:val="24"/>
+        </w:rPr>
+        <w:t>Corrutina:</w:t>
+      </w:r>
+      <w:r>
+        <w:rPr>
+          <w:rFonts w:ascii="Times New Roman" w:hAnsi="Times New Roman" w:cs="Times New Roman"/>
+          <w:sz w:val="24"/>
+          <w:szCs w:val="24"/>
+        </w:rPr>
+        <w:t xml:space="preserve"> Construcción concurrente</w:t>
+      </w:r>
+      <w:r>
+        <w:rPr>
+          <w:rFonts w:ascii="Times New Roman" w:hAnsi="Times New Roman" w:cs="Times New Roman"/>
+          <w:sz w:val="24"/>
+          <w:szCs w:val="24"/>
+        </w:rPr>
+        <w:t xml:space="preserve"> que permite escribir una aplicación como 3 programas conectados por buffers de 1 carácter.</w:t>
       </w:r>
     </w:p>
     <w:p>
@@ -563,15 +1243,49 @@
           <w:sz w:val="24"/>
           <w:szCs w:val="24"/>
         </w:rPr>
-        <w:t xml:space="preserve">Condición de carrera: </w:t>
-      </w:r>
-      <w:r>
-        <w:rPr>
-          <w:rFonts w:ascii="Times New Roman" w:hAnsi="Times New Roman" w:cs="Times New Roman"/>
-          <w:sz w:val="24"/>
-          <w:szCs w:val="24"/>
-        </w:rPr>
-        <w:t>Momento</w:t>
+        <w:t>Exclusión mutua</w:t>
+      </w:r>
+      <w:r>
+        <w:rPr>
+          <w:rFonts w:ascii="Times New Roman" w:hAnsi="Times New Roman" w:cs="Times New Roman"/>
+          <w:b/>
+          <w:bCs/>
+          <w:sz w:val="24"/>
+          <w:szCs w:val="24"/>
+        </w:rPr>
+        <w:t xml:space="preserve">: </w:t>
+      </w:r>
+      <w:r>
+        <w:rPr>
+          <w:rFonts w:ascii="Times New Roman" w:hAnsi="Times New Roman" w:cs="Times New Roman"/>
+          <w:sz w:val="24"/>
+          <w:szCs w:val="24"/>
+        </w:rPr>
+        <w:t>Situación</w:t>
+      </w:r>
+      <w:r>
+        <w:rPr>
+          <w:rFonts w:ascii="Times New Roman" w:hAnsi="Times New Roman" w:cs="Times New Roman"/>
+          <w:sz w:val="24"/>
+          <w:szCs w:val="24"/>
+        </w:rPr>
+        <w:t xml:space="preserve"> en que un proceso se encuentra en sección </w:t>
+      </w:r>
+      <w:r>
+        <w:rPr>
+          <w:rFonts w:ascii="Times New Roman" w:hAnsi="Times New Roman" w:cs="Times New Roman"/>
+          <w:sz w:val="24"/>
+          <w:szCs w:val="24"/>
+        </w:rPr>
+        <w:t>critica,</w:t>
+      </w:r>
+      <w:r>
+        <w:rPr>
+          <w:rFonts w:ascii="Times New Roman" w:hAnsi="Times New Roman" w:cs="Times New Roman"/>
+          <w:sz w:val="24"/>
+          <w:szCs w:val="24"/>
+        </w:rPr>
+        <w:t xml:space="preserve"> pero ningún otro proceso puede estar en sección critica para acceder a los recursos compartidos.</w:t>
       </w:r>
       <w:r>
         <w:rPr>
@@ -582,14 +1296,6 @@
           <w:szCs w:val="24"/>
         </w:rPr>
         <w:t xml:space="preserve"> </w:t>
-      </w:r>
-      <w:r>
-        <w:rPr>
-          <w:rFonts w:ascii="Times New Roman" w:hAnsi="Times New Roman" w:cs="Times New Roman"/>
-          <w:sz w:val="24"/>
-          <w:szCs w:val="24"/>
-        </w:rPr>
-        <w:t>en que diferentes procesos leen y escriben información sobre recursos compartidos y el resultado final del recurso depende de la coordinación de las ejecuciones.</w:t>
       </w:r>
     </w:p>
     <w:p>
@@ -616,37 +1322,15 @@
           <w:sz w:val="24"/>
           <w:szCs w:val="24"/>
         </w:rPr>
-        <w:t>D</w:t>
-      </w:r>
-      <w:r>
-        <w:rPr>
-          <w:rFonts w:ascii="Times New Roman" w:hAnsi="Times New Roman" w:cs="Times New Roman"/>
-          <w:b/>
-          <w:bCs/>
-          <w:sz w:val="24"/>
-          <w:szCs w:val="24"/>
-        </w:rPr>
-        <w:t>eterminis</w:t>
-      </w:r>
-      <w:r>
-        <w:rPr>
-          <w:rFonts w:ascii="Times New Roman" w:hAnsi="Times New Roman" w:cs="Times New Roman"/>
-          <w:b/>
-          <w:bCs/>
-          <w:sz w:val="24"/>
-          <w:szCs w:val="24"/>
-        </w:rPr>
-        <w:t>mo</w:t>
-      </w:r>
-      <w:r>
-        <w:rPr>
-          <w:rFonts w:ascii="Times New Roman" w:hAnsi="Times New Roman" w:cs="Times New Roman"/>
-          <w:b/>
-          <w:bCs/>
-          <w:sz w:val="24"/>
-          <w:szCs w:val="24"/>
-        </w:rPr>
-        <w:t>:</w:t>
+        <w:t xml:space="preserve">Condición de carrera: </w:t>
+      </w:r>
+      <w:r>
+        <w:rPr>
+          <w:rFonts w:ascii="Times New Roman" w:hAnsi="Times New Roman" w:cs="Times New Roman"/>
+          <w:sz w:val="24"/>
+          <w:szCs w:val="24"/>
+        </w:rPr>
+        <w:t>Momento</w:t>
       </w:r>
       <w:r>
         <w:rPr>
@@ -664,7 +1348,7 @@
           <w:sz w:val="24"/>
           <w:szCs w:val="24"/>
         </w:rPr>
-        <w:t>Momento en que se conocen las salidas de un sistema teniendo en cuenta las variables de entrada.</w:t>
+        <w:t>en que diferentes procesos leen y escriben información sobre recursos compartidos y el resultado final del recurso depende de la coordinación de las ejecuciones.</w:t>
       </w:r>
     </w:p>
     <w:p>
@@ -677,31 +1361,41 @@
         <w:jc w:val="both"/>
         <w:rPr>
           <w:rFonts w:ascii="Times New Roman" w:hAnsi="Times New Roman" w:cs="Times New Roman"/>
-          <w:sz w:val="24"/>
-          <w:szCs w:val="24"/>
-        </w:rPr>
-      </w:pPr>
-      <w:r>
-        <w:rPr>
-          <w:rFonts w:ascii="Times New Roman" w:hAnsi="Times New Roman" w:cs="Times New Roman"/>
-          <w:b/>
-          <w:bCs/>
-          <w:sz w:val="24"/>
-          <w:szCs w:val="24"/>
-        </w:rPr>
-        <w:t xml:space="preserve">Procedimiento </w:t>
-      </w:r>
-      <w:r>
-        <w:rPr>
-          <w:rFonts w:ascii="Times New Roman" w:hAnsi="Times New Roman" w:cs="Times New Roman"/>
-          <w:b/>
-          <w:bCs/>
-          <w:i/>
-          <w:iCs/>
-          <w:sz w:val="24"/>
-          <w:szCs w:val="24"/>
-        </w:rPr>
-        <w:t>eco</w:t>
+          <w:b/>
+          <w:bCs/>
+          <w:sz w:val="24"/>
+          <w:szCs w:val="24"/>
+        </w:rPr>
+      </w:pPr>
+      <w:r>
+        <w:rPr>
+          <w:rFonts w:ascii="Times New Roman" w:hAnsi="Times New Roman" w:cs="Times New Roman"/>
+          <w:b/>
+          <w:bCs/>
+          <w:sz w:val="24"/>
+          <w:szCs w:val="24"/>
+        </w:rPr>
+        <w:t>D</w:t>
+      </w:r>
+      <w:r>
+        <w:rPr>
+          <w:rFonts w:ascii="Times New Roman" w:hAnsi="Times New Roman" w:cs="Times New Roman"/>
+          <w:b/>
+          <w:bCs/>
+          <w:sz w:val="24"/>
+          <w:szCs w:val="24"/>
+        </w:rPr>
+        <w:t>eterminis</w:t>
+      </w:r>
+      <w:r>
+        <w:rPr>
+          <w:rFonts w:ascii="Times New Roman" w:hAnsi="Times New Roman" w:cs="Times New Roman"/>
+          <w:b/>
+          <w:bCs/>
+          <w:sz w:val="24"/>
+          <w:szCs w:val="24"/>
+        </w:rPr>
+        <w:t>mo</w:t>
       </w:r>
       <w:r>
         <w:rPr>
@@ -714,6 +1408,13 @@
         <w:t>:</w:t>
       </w:r>
       <w:r>
+        <w:rPr>
+          <w:rFonts w:ascii="Times New Roman" w:hAnsi="Times New Roman" w:cs="Times New Roman"/>
+          <w:b/>
+          <w:bCs/>
+          <w:sz w:val="24"/>
+          <w:szCs w:val="24"/>
+        </w:rPr>
         <w:t xml:space="preserve"> </w:t>
       </w:r>
       <w:r>
@@ -722,15 +1423,7 @@
           <w:sz w:val="24"/>
           <w:szCs w:val="24"/>
         </w:rPr>
-        <w:t xml:space="preserve">procedimiento </w:t>
-      </w:r>
-      <w:r>
-        <w:rPr>
-          <w:rFonts w:ascii="Times New Roman" w:hAnsi="Times New Roman" w:cs="Times New Roman"/>
-          <w:sz w:val="24"/>
-          <w:szCs w:val="24"/>
-        </w:rPr>
-        <w:t>que detecta una única entrada del usuario a la vez a través del teclado para ser mostrada en pantalla.</w:t>
+        <w:t>Momento en que se conocen las salidas de un sistema teniendo en cuenta las variables de entrada.</w:t>
       </w:r>
     </w:p>
     <w:p>
@@ -743,29 +1436,60 @@
         <w:jc w:val="both"/>
         <w:rPr>
           <w:rFonts w:ascii="Times New Roman" w:hAnsi="Times New Roman" w:cs="Times New Roman"/>
-          <w:b/>
-          <w:bCs/>
-          <w:sz w:val="24"/>
-          <w:szCs w:val="24"/>
-        </w:rPr>
-      </w:pPr>
-      <w:r>
-        <w:rPr>
-          <w:rFonts w:ascii="Times New Roman" w:hAnsi="Times New Roman" w:cs="Times New Roman"/>
-          <w:b/>
-          <w:bCs/>
-          <w:sz w:val="24"/>
-          <w:szCs w:val="24"/>
-        </w:rPr>
-        <w:t>Variables globales compartidas:</w:t>
-      </w:r>
-      <w:r>
-        <w:rPr>
-          <w:rFonts w:ascii="Times New Roman" w:hAnsi="Times New Roman" w:cs="Times New Roman"/>
-          <w:sz w:val="24"/>
-          <w:szCs w:val="24"/>
-        </w:rPr>
-        <w:t xml:space="preserve"> variables definidas dentro del sistema operativo que son accesibles desde cualquier ámbito.</w:t>
+          <w:sz w:val="24"/>
+          <w:szCs w:val="24"/>
+        </w:rPr>
+      </w:pPr>
+      <w:r>
+        <w:rPr>
+          <w:rFonts w:ascii="Times New Roman" w:hAnsi="Times New Roman" w:cs="Times New Roman"/>
+          <w:b/>
+          <w:bCs/>
+          <w:sz w:val="24"/>
+          <w:szCs w:val="24"/>
+        </w:rPr>
+        <w:t xml:space="preserve">Procedimiento </w:t>
+      </w:r>
+      <w:r>
+        <w:rPr>
+          <w:rFonts w:ascii="Times New Roman" w:hAnsi="Times New Roman" w:cs="Times New Roman"/>
+          <w:b/>
+          <w:bCs/>
+          <w:i/>
+          <w:iCs/>
+          <w:sz w:val="24"/>
+          <w:szCs w:val="24"/>
+        </w:rPr>
+        <w:t>eco</w:t>
+      </w:r>
+      <w:r>
+        <w:rPr>
+          <w:rFonts w:ascii="Times New Roman" w:hAnsi="Times New Roman" w:cs="Times New Roman"/>
+          <w:b/>
+          <w:bCs/>
+          <w:sz w:val="24"/>
+          <w:szCs w:val="24"/>
+        </w:rPr>
+        <w:t>:</w:t>
+      </w:r>
+      <w:r>
+        <w:t xml:space="preserve"> </w:t>
+      </w:r>
+      <w:r>
+        <w:rPr>
+          <w:rFonts w:ascii="Times New Roman" w:hAnsi="Times New Roman" w:cs="Times New Roman"/>
+          <w:sz w:val="24"/>
+          <w:szCs w:val="24"/>
+        </w:rPr>
+        <w:t xml:space="preserve">procedimiento </w:t>
+      </w:r>
+      <w:r>
+        <w:rPr>
+          <w:rFonts w:ascii="Times New Roman" w:hAnsi="Times New Roman" w:cs="Times New Roman"/>
+          <w:sz w:val="24"/>
+          <w:szCs w:val="24"/>
+        </w:rPr>
+        <w:t>que detecta una única entrada del usuario a la vez a través del teclado para ser mostrada en pantalla.</w:t>
       </w:r>
     </w:p>
     <w:p>
@@ -778,47 +1502,29 @@
         <w:jc w:val="both"/>
         <w:rPr>
           <w:rFonts w:ascii="Times New Roman" w:hAnsi="Times New Roman" w:cs="Times New Roman"/>
-          <w:sz w:val="24"/>
-          <w:szCs w:val="24"/>
-        </w:rPr>
-      </w:pPr>
-      <w:r>
-        <w:rPr>
-          <w:rFonts w:ascii="Times New Roman" w:hAnsi="Times New Roman" w:cs="Times New Roman"/>
-          <w:b/>
-          <w:bCs/>
-          <w:sz w:val="24"/>
-          <w:szCs w:val="24"/>
-        </w:rPr>
-        <w:t>B</w:t>
-      </w:r>
-      <w:r>
-        <w:rPr>
-          <w:rFonts w:ascii="Times New Roman" w:hAnsi="Times New Roman" w:cs="Times New Roman"/>
-          <w:b/>
-          <w:bCs/>
-          <w:sz w:val="24"/>
-          <w:szCs w:val="24"/>
-        </w:rPr>
-        <w:t>uffe</w:t>
-      </w:r>
-      <w:r>
-        <w:rPr>
-          <w:rFonts w:ascii="Times New Roman" w:hAnsi="Times New Roman" w:cs="Times New Roman"/>
-          <w:b/>
-          <w:bCs/>
-          <w:sz w:val="24"/>
-          <w:szCs w:val="24"/>
-        </w:rPr>
-        <w:t xml:space="preserve">r: </w:t>
-      </w:r>
-      <w:r>
-        <w:rPr>
-          <w:rFonts w:ascii="Times New Roman" w:hAnsi="Times New Roman" w:cs="Times New Roman"/>
-          <w:sz w:val="24"/>
-          <w:szCs w:val="24"/>
-        </w:rPr>
-        <w:t>Ubicación de la memoria temporal de un dispositivo digital.</w:t>
+          <w:b/>
+          <w:bCs/>
+          <w:sz w:val="24"/>
+          <w:szCs w:val="24"/>
+        </w:rPr>
+      </w:pPr>
+      <w:r>
+        <w:rPr>
+          <w:rFonts w:ascii="Times New Roman" w:hAnsi="Times New Roman" w:cs="Times New Roman"/>
+          <w:b/>
+          <w:bCs/>
+          <w:sz w:val="24"/>
+          <w:szCs w:val="24"/>
+        </w:rPr>
+        <w:t>Variables globales compartidas:</w:t>
+      </w:r>
+      <w:r>
+        <w:rPr>
+          <w:rFonts w:ascii="Times New Roman" w:hAnsi="Times New Roman" w:cs="Times New Roman"/>
+          <w:sz w:val="24"/>
+          <w:szCs w:val="24"/>
+        </w:rPr>
+        <w:t xml:space="preserve"> variables definidas dentro del sistema operativo que son accesibles desde cualquier ámbito.</w:t>
       </w:r>
     </w:p>
     <w:p>
@@ -843,43 +1549,35 @@
           <w:sz w:val="24"/>
           <w:szCs w:val="24"/>
         </w:rPr>
-        <w:t>S</w:t>
-      </w:r>
-      <w:r>
-        <w:rPr>
-          <w:rFonts w:ascii="Times New Roman" w:hAnsi="Times New Roman" w:cs="Times New Roman"/>
-          <w:b/>
-          <w:bCs/>
-          <w:sz w:val="24"/>
-          <w:szCs w:val="24"/>
-        </w:rPr>
-        <w:t>emáforo</w:t>
-      </w:r>
-      <w:r>
-        <w:rPr>
-          <w:rFonts w:ascii="Times New Roman" w:hAnsi="Times New Roman" w:cs="Times New Roman"/>
-          <w:b/>
-          <w:bCs/>
-          <w:sz w:val="24"/>
-          <w:szCs w:val="24"/>
-        </w:rPr>
-        <w:t>:</w:t>
-      </w:r>
-      <w:r>
-        <w:rPr>
-          <w:rFonts w:ascii="Times New Roman" w:hAnsi="Times New Roman" w:cs="Times New Roman"/>
-          <w:sz w:val="24"/>
-          <w:szCs w:val="24"/>
-        </w:rPr>
-        <w:t xml:space="preserve"> </w:t>
-      </w:r>
-      <w:r>
-        <w:rPr>
-          <w:rFonts w:ascii="Times New Roman" w:hAnsi="Times New Roman" w:cs="Times New Roman"/>
-          <w:sz w:val="24"/>
-          <w:szCs w:val="24"/>
-        </w:rPr>
-        <w:t>Herramienta que permite la concurrencia. Usualmente son monitores de control y de paso de mensajes que habilitan la coordinación de procesos atraves de señales que bloquean algunos procesos pero que hacen avanzar a otros.</w:t>
+        <w:t>B</w:t>
+      </w:r>
+      <w:r>
+        <w:rPr>
+          <w:rFonts w:ascii="Times New Roman" w:hAnsi="Times New Roman" w:cs="Times New Roman"/>
+          <w:b/>
+          <w:bCs/>
+          <w:sz w:val="24"/>
+          <w:szCs w:val="24"/>
+        </w:rPr>
+        <w:t>uffe</w:t>
+      </w:r>
+      <w:r>
+        <w:rPr>
+          <w:rFonts w:ascii="Times New Roman" w:hAnsi="Times New Roman" w:cs="Times New Roman"/>
+          <w:b/>
+          <w:bCs/>
+          <w:sz w:val="24"/>
+          <w:szCs w:val="24"/>
+        </w:rPr>
+        <w:t xml:space="preserve">r: </w:t>
+      </w:r>
+      <w:r>
+        <w:rPr>
+          <w:rFonts w:ascii="Times New Roman" w:hAnsi="Times New Roman" w:cs="Times New Roman"/>
+          <w:sz w:val="24"/>
+          <w:szCs w:val="24"/>
+        </w:rPr>
+        <w:t>Ubicación de la memoria temporal de un dispositivo digital.</w:t>
       </w:r>
     </w:p>
     <w:p>
@@ -892,49 +1590,71 @@
         <w:jc w:val="both"/>
         <w:rPr>
           <w:rFonts w:ascii="Times New Roman" w:hAnsi="Times New Roman" w:cs="Times New Roman"/>
-          <w:b/>
-          <w:bCs/>
-          <w:sz w:val="24"/>
-          <w:szCs w:val="24"/>
-        </w:rPr>
-      </w:pPr>
-      <w:r>
-        <w:rPr>
-          <w:rFonts w:ascii="Times New Roman" w:hAnsi="Times New Roman" w:cs="Times New Roman"/>
-          <w:b/>
-          <w:bCs/>
-          <w:sz w:val="24"/>
-          <w:szCs w:val="24"/>
-        </w:rPr>
-        <w:t>Espera activa</w:t>
-      </w:r>
-      <w:r>
-        <w:rPr>
-          <w:rFonts w:ascii="Times New Roman" w:hAnsi="Times New Roman" w:cs="Times New Roman"/>
-          <w:b/>
-          <w:bCs/>
-          <w:sz w:val="24"/>
-          <w:szCs w:val="24"/>
-        </w:rPr>
-        <w:t xml:space="preserve"> o ciclica</w:t>
-      </w:r>
-      <w:r>
-        <w:rPr>
-          <w:rFonts w:ascii="Times New Roman" w:hAnsi="Times New Roman" w:cs="Times New Roman"/>
-          <w:b/>
-          <w:bCs/>
-          <w:sz w:val="24"/>
-          <w:szCs w:val="24"/>
-        </w:rPr>
-        <w:t xml:space="preserve">: </w:t>
-      </w:r>
-      <w:r>
-        <w:rPr>
-          <w:rFonts w:ascii="Times New Roman" w:hAnsi="Times New Roman" w:cs="Times New Roman"/>
-          <w:sz w:val="24"/>
-          <w:szCs w:val="24"/>
-        </w:rPr>
-        <w:t>Tenia que evita que un proceso realice acciones hasta que obtener los permisos para entrar en sección crítica pero que aún así permite ejecutar instrucciones de comprobación de la variable.</w:t>
+          <w:sz w:val="24"/>
+          <w:szCs w:val="24"/>
+        </w:rPr>
+      </w:pPr>
+      <w:r>
+        <w:rPr>
+          <w:rFonts w:ascii="Times New Roman" w:hAnsi="Times New Roman" w:cs="Times New Roman"/>
+          <w:b/>
+          <w:bCs/>
+          <w:sz w:val="24"/>
+          <w:szCs w:val="24"/>
+        </w:rPr>
+        <w:t>S</w:t>
+      </w:r>
+      <w:r>
+        <w:rPr>
+          <w:rFonts w:ascii="Times New Roman" w:hAnsi="Times New Roman" w:cs="Times New Roman"/>
+          <w:b/>
+          <w:bCs/>
+          <w:sz w:val="24"/>
+          <w:szCs w:val="24"/>
+        </w:rPr>
+        <w:t>emáforo</w:t>
+      </w:r>
+      <w:r>
+        <w:rPr>
+          <w:rFonts w:ascii="Times New Roman" w:hAnsi="Times New Roman" w:cs="Times New Roman"/>
+          <w:b/>
+          <w:bCs/>
+          <w:sz w:val="24"/>
+          <w:szCs w:val="24"/>
+        </w:rPr>
+        <w:t>:</w:t>
+      </w:r>
+      <w:r>
+        <w:rPr>
+          <w:rFonts w:ascii="Times New Roman" w:hAnsi="Times New Roman" w:cs="Times New Roman"/>
+          <w:sz w:val="24"/>
+          <w:szCs w:val="24"/>
+        </w:rPr>
+        <w:t xml:space="preserve"> </w:t>
+      </w:r>
+      <w:r>
+        <w:rPr>
+          <w:rFonts w:ascii="Times New Roman" w:hAnsi="Times New Roman" w:cs="Times New Roman"/>
+          <w:sz w:val="24"/>
+          <w:szCs w:val="24"/>
+        </w:rPr>
+        <w:t xml:space="preserve">Herramienta que permite la concurrencia. Usualmente son monitores de control y de paso de mensajes que habilitan la coordinación de procesos </w:t>
+      </w:r>
+      <w:r>
+        <w:rPr>
+          <w:rFonts w:ascii="Times New Roman" w:hAnsi="Times New Roman" w:cs="Times New Roman"/>
+          <w:sz w:val="24"/>
+          <w:szCs w:val="24"/>
+        </w:rPr>
+        <w:t>a través</w:t>
+      </w:r>
+      <w:r>
+        <w:rPr>
+          <w:rFonts w:ascii="Times New Roman" w:hAnsi="Times New Roman" w:cs="Times New Roman"/>
+          <w:sz w:val="24"/>
+          <w:szCs w:val="24"/>
+        </w:rPr>
+        <w:t xml:space="preserve"> de señales que bloquean algunos procesos pero que hacen avanzar a otros.</w:t>
       </w:r>
     </w:p>
     <w:p>
@@ -961,15 +1681,61 @@
           <w:sz w:val="24"/>
           <w:szCs w:val="24"/>
         </w:rPr>
-        <w:t>Programación concurrente:</w:t>
-      </w:r>
-      <w:r>
-        <w:rPr>
-          <w:rFonts w:ascii="Times New Roman" w:hAnsi="Times New Roman" w:cs="Times New Roman"/>
-          <w:sz w:val="24"/>
-          <w:szCs w:val="24"/>
-        </w:rPr>
-        <w:t xml:space="preserve"> </w:t>
+        <w:t>Espera activa</w:t>
+      </w:r>
+      <w:r>
+        <w:rPr>
+          <w:rFonts w:ascii="Times New Roman" w:hAnsi="Times New Roman" w:cs="Times New Roman"/>
+          <w:b/>
+          <w:bCs/>
+          <w:sz w:val="24"/>
+          <w:szCs w:val="24"/>
+        </w:rPr>
+        <w:t xml:space="preserve"> o </w:t>
+      </w:r>
+      <w:r>
+        <w:rPr>
+          <w:rFonts w:ascii="Times New Roman" w:hAnsi="Times New Roman" w:cs="Times New Roman"/>
+          <w:b/>
+          <w:bCs/>
+          <w:sz w:val="24"/>
+          <w:szCs w:val="24"/>
+        </w:rPr>
+        <w:t>cíclica</w:t>
+      </w:r>
+      <w:r>
+        <w:rPr>
+          <w:rFonts w:ascii="Times New Roman" w:hAnsi="Times New Roman" w:cs="Times New Roman"/>
+          <w:b/>
+          <w:bCs/>
+          <w:sz w:val="24"/>
+          <w:szCs w:val="24"/>
+        </w:rPr>
+        <w:t xml:space="preserve">: </w:t>
+      </w:r>
+      <w:r>
+        <w:rPr>
+          <w:rFonts w:ascii="Times New Roman" w:hAnsi="Times New Roman" w:cs="Times New Roman"/>
+          <w:sz w:val="24"/>
+          <w:szCs w:val="24"/>
+        </w:rPr>
+        <w:t xml:space="preserve">Tenia que evita que un proceso realice acciones hasta que obtener los permisos para entrar en sección crítica pero que </w:t>
+      </w:r>
+      <w:r>
+        <w:rPr>
+          <w:rFonts w:ascii="Times New Roman" w:hAnsi="Times New Roman" w:cs="Times New Roman"/>
+          <w:sz w:val="24"/>
+          <w:szCs w:val="24"/>
+        </w:rPr>
+        <w:t>aun</w:t>
+      </w:r>
+      <w:r>
+        <w:rPr>
+          <w:rFonts w:ascii="Times New Roman" w:hAnsi="Times New Roman" w:cs="Times New Roman"/>
+          <w:sz w:val="24"/>
+          <w:szCs w:val="24"/>
+        </w:rPr>
+        <w:t xml:space="preserve"> así permite ejecutar instrucciones de comprobación de la variable.</w:t>
       </w:r>
     </w:p>
     <w:p>
@@ -996,15 +1762,15 @@
           <w:sz w:val="24"/>
           <w:szCs w:val="24"/>
         </w:rPr>
-        <w:t>Nolleno:</w:t>
-      </w:r>
-      <w:r>
-        <w:rPr>
-          <w:rFonts w:ascii="Times New Roman" w:hAnsi="Times New Roman" w:cs="Times New Roman"/>
-          <w:sz w:val="24"/>
-          <w:szCs w:val="24"/>
-        </w:rPr>
-        <w:t xml:space="preserve"> Variable condición de un monitor que indica cuando hay espacio para añadir por lo menos 1 carácter más al buffer</w:t>
+        <w:t>Programación concurrente:</w:t>
+      </w:r>
+      <w:r>
+        <w:rPr>
+          <w:rFonts w:ascii="Times New Roman" w:hAnsi="Times New Roman" w:cs="Times New Roman"/>
+          <w:sz w:val="24"/>
+          <w:szCs w:val="24"/>
+        </w:rPr>
+        <w:t xml:space="preserve"> </w:t>
       </w:r>
     </w:p>
     <w:p>
@@ -1031,23 +1797,15 @@
           <w:sz w:val="24"/>
           <w:szCs w:val="24"/>
         </w:rPr>
-        <w:t>Novacio:</w:t>
-      </w:r>
-      <w:r>
-        <w:rPr>
-          <w:rFonts w:ascii="Times New Roman" w:hAnsi="Times New Roman" w:cs="Times New Roman"/>
-          <w:sz w:val="24"/>
-          <w:szCs w:val="24"/>
-        </w:rPr>
-        <w:t xml:space="preserve"> Variable condición de un monitor que indica cuando </w:t>
-      </w:r>
-      <w:r>
-        <w:rPr>
-          <w:rFonts w:ascii="Times New Roman" w:hAnsi="Times New Roman" w:cs="Times New Roman"/>
-          <w:sz w:val="24"/>
-          <w:szCs w:val="24"/>
-        </w:rPr>
-        <w:t>hay por lo menos 1 carácter dentro del buffer.</w:t>
+        <w:t>Nolleno:</w:t>
+      </w:r>
+      <w:r>
+        <w:rPr>
+          <w:rFonts w:ascii="Times New Roman" w:hAnsi="Times New Roman" w:cs="Times New Roman"/>
+          <w:sz w:val="24"/>
+          <w:szCs w:val="24"/>
+        </w:rPr>
+        <w:t xml:space="preserve"> Variable condición de un monitor que indica cuando hay espacio para añadir por lo menos 1 carácter más al buffer</w:t>
       </w:r>
     </w:p>
     <w:p>
@@ -1074,15 +1832,23 @@
           <w:sz w:val="24"/>
           <w:szCs w:val="24"/>
         </w:rPr>
-        <w:t>Relación uno a uno:</w:t>
-      </w:r>
-      <w:r>
-        <w:rPr>
-          <w:rFonts w:ascii="Times New Roman" w:hAnsi="Times New Roman" w:cs="Times New Roman"/>
-          <w:sz w:val="24"/>
-          <w:szCs w:val="24"/>
-        </w:rPr>
-        <w:t xml:space="preserve"> Enlace de comunicaciones privadas entre dos procesos.</w:t>
+        <w:t>Novacio:</w:t>
+      </w:r>
+      <w:r>
+        <w:rPr>
+          <w:rFonts w:ascii="Times New Roman" w:hAnsi="Times New Roman" w:cs="Times New Roman"/>
+          <w:sz w:val="24"/>
+          <w:szCs w:val="24"/>
+        </w:rPr>
+        <w:t xml:space="preserve"> Variable condición de un monitor que indica cuando </w:t>
+      </w:r>
+      <w:r>
+        <w:rPr>
+          <w:rFonts w:ascii="Times New Roman" w:hAnsi="Times New Roman" w:cs="Times New Roman"/>
+          <w:sz w:val="24"/>
+          <w:szCs w:val="24"/>
+        </w:rPr>
+        <w:t>hay por lo menos 1 carácter dentro del buffer.</w:t>
       </w:r>
     </w:p>
     <w:p>
@@ -1109,15 +1875,15 @@
           <w:sz w:val="24"/>
           <w:szCs w:val="24"/>
         </w:rPr>
-        <w:t>Relación muchos a uno:</w:t>
-      </w:r>
-      <w:r>
-        <w:rPr>
-          <w:rFonts w:ascii="Times New Roman" w:hAnsi="Times New Roman" w:cs="Times New Roman"/>
-          <w:sz w:val="24"/>
-          <w:szCs w:val="24"/>
-        </w:rPr>
-        <w:t xml:space="preserve"> Enlace de comunicaciones tipo cliente servidor, 1 solo proceso da servicio a muchos otros.</w:t>
+        <w:t>Relación uno a uno:</w:t>
+      </w:r>
+      <w:r>
+        <w:rPr>
+          <w:rFonts w:ascii="Times New Roman" w:hAnsi="Times New Roman" w:cs="Times New Roman"/>
+          <w:sz w:val="24"/>
+          <w:szCs w:val="24"/>
+        </w:rPr>
+        <w:t xml:space="preserve"> Enlace de comunicaciones privadas entre dos procesos.</w:t>
       </w:r>
     </w:p>
     <w:p>
@@ -1144,23 +1910,15 @@
           <w:sz w:val="24"/>
           <w:szCs w:val="24"/>
         </w:rPr>
-        <w:t>Relación muchos a muchos:</w:t>
-      </w:r>
-      <w:r>
-        <w:rPr>
-          <w:rFonts w:ascii="Times New Roman" w:hAnsi="Times New Roman" w:cs="Times New Roman"/>
-          <w:sz w:val="24"/>
-          <w:szCs w:val="24"/>
-        </w:rPr>
-        <w:t xml:space="preserve"> Enlace de comunicación que soporta muchos receptores sobre un único emisor</w:t>
-      </w:r>
-      <w:r>
-        <w:rPr>
-          <w:rFonts w:ascii="Times New Roman" w:hAnsi="Times New Roman" w:cs="Times New Roman"/>
-          <w:sz w:val="24"/>
-          <w:szCs w:val="24"/>
-        </w:rPr>
-        <w:t>.</w:t>
+        <w:t>Relación muchos a uno:</w:t>
+      </w:r>
+      <w:r>
+        <w:rPr>
+          <w:rFonts w:ascii="Times New Roman" w:hAnsi="Times New Roman" w:cs="Times New Roman"/>
+          <w:sz w:val="24"/>
+          <w:szCs w:val="24"/>
+        </w:rPr>
+        <w:t xml:space="preserve"> Enlace de comunicaciones tipo cliente servidor, 1 solo proceso da servicio a muchos otros.</w:t>
       </w:r>
     </w:p>
     <w:p>
@@ -1187,15 +1945,23 @@
           <w:sz w:val="24"/>
           <w:szCs w:val="24"/>
         </w:rPr>
-        <w:t xml:space="preserve">Monitor: </w:t>
-      </w:r>
-      <w:r>
-        <w:rPr>
-          <w:rFonts w:ascii="Times New Roman" w:hAnsi="Times New Roman" w:cs="Times New Roman"/>
-          <w:sz w:val="24"/>
-          <w:szCs w:val="24"/>
-        </w:rPr>
-        <w:t>Modelo de programación que encapsula variables, procedimientos y código de inicialización en un TDA. Solo se puede actuar y acceder por sus mismos métodos ,solo puede contener un proceso en ejecución pero contener una cola de espera para otros procesos.</w:t>
+        <w:t>Relación muchos a muchos:</w:t>
+      </w:r>
+      <w:r>
+        <w:rPr>
+          <w:rFonts w:ascii="Times New Roman" w:hAnsi="Times New Roman" w:cs="Times New Roman"/>
+          <w:sz w:val="24"/>
+          <w:szCs w:val="24"/>
+        </w:rPr>
+        <w:t xml:space="preserve"> Enlace de comunicación que soporta muchos receptores sobre un único emisor</w:t>
+      </w:r>
+      <w:r>
+        <w:rPr>
+          <w:rFonts w:ascii="Times New Roman" w:hAnsi="Times New Roman" w:cs="Times New Roman"/>
+          <w:sz w:val="24"/>
+          <w:szCs w:val="24"/>
+        </w:rPr>
+        <w:t>.</w:t>
       </w:r>
     </w:p>
     <w:p>
@@ -1223,23 +1989,47 @@
           <w:szCs w:val="24"/>
         </w:rPr>
         <w:lastRenderedPageBreak/>
-        <w:t>Semaforo binario:</w:t>
-      </w:r>
-      <w:r>
-        <w:rPr>
-          <w:rFonts w:ascii="Times New Roman" w:hAnsi="Times New Roman" w:cs="Times New Roman"/>
-          <w:sz w:val="24"/>
-          <w:szCs w:val="24"/>
-        </w:rPr>
-        <w:t xml:space="preserve"> semáforo que solamente opera con valores 0 y 1 que lo limita a la ejecución de un único proceso o hilo a la vez</w:t>
-      </w:r>
-      <w:r>
-        <w:rPr>
-          <w:rFonts w:ascii="Times New Roman" w:hAnsi="Times New Roman" w:cs="Times New Roman"/>
-          <w:sz w:val="24"/>
-          <w:szCs w:val="24"/>
-        </w:rPr>
-        <w:t xml:space="preserve"> que necesite acceder a un recurso crítico compartido.</w:t>
+        <w:t xml:space="preserve">Monitor: </w:t>
+      </w:r>
+      <w:r>
+        <w:rPr>
+          <w:rFonts w:ascii="Times New Roman" w:hAnsi="Times New Roman" w:cs="Times New Roman"/>
+          <w:sz w:val="24"/>
+          <w:szCs w:val="24"/>
+        </w:rPr>
+        <w:t xml:space="preserve">Modelo de programación que encapsula variables, procedimientos y código de inicialización en un TDA. Solo se puede actuar y acceder por sus mismos </w:t>
+      </w:r>
+      <w:r>
+        <w:rPr>
+          <w:rFonts w:ascii="Times New Roman" w:hAnsi="Times New Roman" w:cs="Times New Roman"/>
+          <w:sz w:val="24"/>
+          <w:szCs w:val="24"/>
+        </w:rPr>
+        <w:t>métodos, solo</w:t>
+      </w:r>
+      <w:r>
+        <w:rPr>
+          <w:rFonts w:ascii="Times New Roman" w:hAnsi="Times New Roman" w:cs="Times New Roman"/>
+          <w:sz w:val="24"/>
+          <w:szCs w:val="24"/>
+        </w:rPr>
+        <w:t xml:space="preserve"> puede contener un proceso en </w:t>
+      </w:r>
+      <w:r>
+        <w:rPr>
+          <w:rFonts w:ascii="Times New Roman" w:hAnsi="Times New Roman" w:cs="Times New Roman"/>
+          <w:sz w:val="24"/>
+          <w:szCs w:val="24"/>
+        </w:rPr>
+        <w:t>ejecución,</w:t>
+      </w:r>
+      <w:r>
+        <w:rPr>
+          <w:rFonts w:ascii="Times New Roman" w:hAnsi="Times New Roman" w:cs="Times New Roman"/>
+          <w:sz w:val="24"/>
+          <w:szCs w:val="24"/>
+        </w:rPr>
+        <w:t xml:space="preserve"> pero contener una cola de espera para otros procesos.</w:t>
       </w:r>
     </w:p>
     <w:p>
@@ -1266,7 +2056,7 @@
           <w:sz w:val="24"/>
           <w:szCs w:val="24"/>
         </w:rPr>
-        <w:t>Semaforo débil:</w:t>
+        <w:t>Recurso crítico:</w:t>
       </w:r>
       <w:r>
         <w:rPr>
@@ -1282,7 +2072,7 @@
           <w:sz w:val="24"/>
           <w:szCs w:val="24"/>
         </w:rPr>
-        <w:t>Semáforo que no especifica o se desconoce el orden de ejecución a los procesos en cola.</w:t>
+        <w:t>tipo de recurso que es único y no compartible que participa en la sección crítica de un programa.</w:t>
       </w:r>
     </w:p>
     <w:p>
@@ -1309,41 +2099,33 @@
           <w:sz w:val="24"/>
           <w:szCs w:val="24"/>
         </w:rPr>
-        <w:t>Semaforo fuerte:</w:t>
-      </w:r>
-      <w:r>
-        <w:rPr>
-          <w:rFonts w:ascii="Times New Roman" w:hAnsi="Times New Roman" w:cs="Times New Roman"/>
-          <w:sz w:val="24"/>
-          <w:szCs w:val="24"/>
-        </w:rPr>
-        <w:t xml:space="preserve"> </w:t>
-      </w:r>
-      <w:r>
-        <w:rPr>
-          <w:rFonts w:ascii="Times New Roman" w:hAnsi="Times New Roman" w:cs="Times New Roman"/>
-          <w:sz w:val="24"/>
-          <w:szCs w:val="24"/>
-        </w:rPr>
-        <w:t xml:space="preserve">Semáforo que contiene una cola de espera de procesos, por el mismo tipo de colección se ejecutan bajo la política </w:t>
-      </w:r>
-      <w:r>
-        <w:rPr>
-          <w:rFonts w:ascii="Times New Roman" w:hAnsi="Times New Roman" w:cs="Times New Roman"/>
-          <w:i/>
-          <w:iCs/>
-          <w:sz w:val="24"/>
-          <w:szCs w:val="24"/>
-        </w:rPr>
-        <w:t>“FIFO”</w:t>
-      </w:r>
-      <w:r>
-        <w:rPr>
-          <w:rFonts w:ascii="Times New Roman" w:hAnsi="Times New Roman" w:cs="Times New Roman"/>
-          <w:sz w:val="24"/>
-          <w:szCs w:val="24"/>
-        </w:rPr>
-        <w:t>.</w:t>
+        <w:t>Semáforo</w:t>
+      </w:r>
+      <w:r>
+        <w:rPr>
+          <w:rFonts w:ascii="Times New Roman" w:hAnsi="Times New Roman" w:cs="Times New Roman"/>
+          <w:b/>
+          <w:bCs/>
+          <w:sz w:val="24"/>
+          <w:szCs w:val="24"/>
+        </w:rPr>
+        <w:t xml:space="preserve"> binario:</w:t>
+      </w:r>
+      <w:r>
+        <w:rPr>
+          <w:rFonts w:ascii="Times New Roman" w:hAnsi="Times New Roman" w:cs="Times New Roman"/>
+          <w:sz w:val="24"/>
+          <w:szCs w:val="24"/>
+        </w:rPr>
+        <w:t xml:space="preserve"> semáforo que solamente opera con valores 0 y 1 que lo limita a la ejecución de un único proceso o hilo a la vez</w:t>
+      </w:r>
+      <w:r>
+        <w:rPr>
+          <w:rFonts w:ascii="Times New Roman" w:hAnsi="Times New Roman" w:cs="Times New Roman"/>
+          <w:sz w:val="24"/>
+          <w:szCs w:val="24"/>
+        </w:rPr>
+        <w:t xml:space="preserve"> que necesite acceder a un recurso crítico compartido.</w:t>
       </w:r>
     </w:p>
     <w:p>
@@ -1370,15 +2152,86 @@
           <w:sz w:val="24"/>
           <w:szCs w:val="24"/>
         </w:rPr>
-        <w:t xml:space="preserve">Semáforo: </w:t>
-      </w:r>
-      <w:r>
-        <w:rPr>
-          <w:rFonts w:ascii="Times New Roman" w:hAnsi="Times New Roman" w:cs="Times New Roman"/>
-          <w:sz w:val="24"/>
-          <w:szCs w:val="24"/>
-        </w:rPr>
-        <w:t xml:space="preserve">Tecnica utilizada para la gestión de acceso a recursos normalmente compuesto de un valor numérico entero. Sus acciones se limitan a </w:t>
+        <w:t>Semáforo</w:t>
+      </w:r>
+      <w:r>
+        <w:rPr>
+          <w:rFonts w:ascii="Times New Roman" w:hAnsi="Times New Roman" w:cs="Times New Roman"/>
+          <w:b/>
+          <w:bCs/>
+          <w:sz w:val="24"/>
+          <w:szCs w:val="24"/>
+        </w:rPr>
+        <w:t xml:space="preserve"> débil:</w:t>
+      </w:r>
+      <w:r>
+        <w:rPr>
+          <w:rFonts w:ascii="Times New Roman" w:hAnsi="Times New Roman" w:cs="Times New Roman"/>
+          <w:sz w:val="24"/>
+          <w:szCs w:val="24"/>
+        </w:rPr>
+        <w:t xml:space="preserve"> </w:t>
+      </w:r>
+      <w:r>
+        <w:rPr>
+          <w:rFonts w:ascii="Times New Roman" w:hAnsi="Times New Roman" w:cs="Times New Roman"/>
+          <w:sz w:val="24"/>
+          <w:szCs w:val="24"/>
+        </w:rPr>
+        <w:t>Semáforo que no especifica o se desconoce el orden de ejecución a los procesos en cola.</w:t>
+      </w:r>
+    </w:p>
+    <w:p>
+      <w:pPr>
+        <w:pStyle w:val="Prrafodelista"/>
+        <w:numPr>
+          <w:ilvl w:val="0"/>
+          <w:numId w:val="1"/>
+        </w:numPr>
+        <w:jc w:val="both"/>
+        <w:rPr>
+          <w:rFonts w:ascii="Times New Roman" w:hAnsi="Times New Roman" w:cs="Times New Roman"/>
+          <w:b/>
+          <w:bCs/>
+          <w:sz w:val="24"/>
+          <w:szCs w:val="24"/>
+        </w:rPr>
+      </w:pPr>
+      <w:r>
+        <w:rPr>
+          <w:rFonts w:ascii="Times New Roman" w:hAnsi="Times New Roman" w:cs="Times New Roman"/>
+          <w:b/>
+          <w:bCs/>
+          <w:sz w:val="24"/>
+          <w:szCs w:val="24"/>
+        </w:rPr>
+        <w:t>Semáforo</w:t>
+      </w:r>
+      <w:r>
+        <w:rPr>
+          <w:rFonts w:ascii="Times New Roman" w:hAnsi="Times New Roman" w:cs="Times New Roman"/>
+          <w:b/>
+          <w:bCs/>
+          <w:sz w:val="24"/>
+          <w:szCs w:val="24"/>
+        </w:rPr>
+        <w:t xml:space="preserve"> fuerte:</w:t>
+      </w:r>
+      <w:r>
+        <w:rPr>
+          <w:rFonts w:ascii="Times New Roman" w:hAnsi="Times New Roman" w:cs="Times New Roman"/>
+          <w:sz w:val="24"/>
+          <w:szCs w:val="24"/>
+        </w:rPr>
+        <w:t xml:space="preserve"> </w:t>
+      </w:r>
+      <w:r>
+        <w:rPr>
+          <w:rFonts w:ascii="Times New Roman" w:hAnsi="Times New Roman" w:cs="Times New Roman"/>
+          <w:sz w:val="24"/>
+          <w:szCs w:val="24"/>
+        </w:rPr>
+        <w:t xml:space="preserve">Semáforo que contiene una cola de espera de procesos, por el mismo tipo de colección se ejecutan bajo la política </w:t>
       </w:r>
       <w:r>
         <w:rPr>
@@ -1388,7 +2241,108 @@
           <w:sz w:val="24"/>
           <w:szCs w:val="24"/>
         </w:rPr>
-        <w:t>inicialización, decremento (posible bloqueo de un proceso)e incremento(desbloqueo de un proceso)</w:t>
+        <w:t>“FIFO”</w:t>
+      </w:r>
+      <w:r>
+        <w:rPr>
+          <w:rFonts w:ascii="Times New Roman" w:hAnsi="Times New Roman" w:cs="Times New Roman"/>
+          <w:sz w:val="24"/>
+          <w:szCs w:val="24"/>
+        </w:rPr>
+        <w:t>.</w:t>
+      </w:r>
+    </w:p>
+    <w:p>
+      <w:pPr>
+        <w:pStyle w:val="Prrafodelista"/>
+        <w:numPr>
+          <w:ilvl w:val="0"/>
+          <w:numId w:val="1"/>
+        </w:numPr>
+        <w:jc w:val="both"/>
+        <w:rPr>
+          <w:rFonts w:ascii="Times New Roman" w:hAnsi="Times New Roman" w:cs="Times New Roman"/>
+          <w:b/>
+          <w:bCs/>
+          <w:sz w:val="24"/>
+          <w:szCs w:val="24"/>
+        </w:rPr>
+      </w:pPr>
+      <w:r>
+        <w:rPr>
+          <w:rFonts w:ascii="Times New Roman" w:hAnsi="Times New Roman" w:cs="Times New Roman"/>
+          <w:b/>
+          <w:bCs/>
+          <w:sz w:val="24"/>
+          <w:szCs w:val="24"/>
+        </w:rPr>
+        <w:t xml:space="preserve">Semáforo: </w:t>
+      </w:r>
+      <w:r>
+        <w:rPr>
+          <w:rFonts w:ascii="Times New Roman" w:hAnsi="Times New Roman" w:cs="Times New Roman"/>
+          <w:sz w:val="24"/>
+          <w:szCs w:val="24"/>
+        </w:rPr>
+        <w:t>Técnica</w:t>
+      </w:r>
+      <w:r>
+        <w:rPr>
+          <w:rFonts w:ascii="Times New Roman" w:hAnsi="Times New Roman" w:cs="Times New Roman"/>
+          <w:sz w:val="24"/>
+          <w:szCs w:val="24"/>
+        </w:rPr>
+        <w:t xml:space="preserve"> utilizada para la gestión de acceso a recursos normalmente compuesto de un valor numérico entero. Sus acciones se limitan a </w:t>
+      </w:r>
+      <w:r>
+        <w:rPr>
+          <w:rFonts w:ascii="Times New Roman" w:hAnsi="Times New Roman" w:cs="Times New Roman"/>
+          <w:i/>
+          <w:iCs/>
+          <w:sz w:val="24"/>
+          <w:szCs w:val="24"/>
+        </w:rPr>
+        <w:t xml:space="preserve">inicialización, decremento (posible bloqueo de un </w:t>
+      </w:r>
+      <w:r>
+        <w:rPr>
+          <w:rFonts w:ascii="Times New Roman" w:hAnsi="Times New Roman" w:cs="Times New Roman"/>
+          <w:i/>
+          <w:iCs/>
+          <w:sz w:val="24"/>
+          <w:szCs w:val="24"/>
+        </w:rPr>
+        <w:t>proceso) e</w:t>
+      </w:r>
+      <w:r>
+        <w:rPr>
+          <w:rFonts w:ascii="Times New Roman" w:hAnsi="Times New Roman" w:cs="Times New Roman"/>
+          <w:i/>
+          <w:iCs/>
+          <w:sz w:val="24"/>
+          <w:szCs w:val="24"/>
+        </w:rPr>
+        <w:t xml:space="preserve"> </w:t>
+      </w:r>
+      <w:r>
+        <w:rPr>
+          <w:rFonts w:ascii="Times New Roman" w:hAnsi="Times New Roman" w:cs="Times New Roman"/>
+          <w:i/>
+          <w:iCs/>
+          <w:sz w:val="24"/>
+          <w:szCs w:val="24"/>
+        </w:rPr>
+        <w:t>incremento (</w:t>
+      </w:r>
+      <w:r>
+        <w:rPr>
+          <w:rFonts w:ascii="Times New Roman" w:hAnsi="Times New Roman" w:cs="Times New Roman"/>
+          <w:i/>
+          <w:iCs/>
+          <w:sz w:val="24"/>
+          <w:szCs w:val="24"/>
+        </w:rPr>
+        <w:t>desbloqueo de un proceso)</w:t>
       </w:r>
       <w:r>
         <w:rPr>
@@ -1401,53 +2355,27 @@
     </w:p>
     <w:p>
       <w:pPr>
-        <w:ind w:left="360"/>
-        <w:jc w:val="both"/>
-        <w:rPr>
-          <w:rFonts w:ascii="Times New Roman" w:hAnsi="Times New Roman" w:cs="Times New Roman"/>
-          <w:b/>
-          <w:bCs/>
-          <w:sz w:val="24"/>
-          <w:szCs w:val="24"/>
-        </w:rPr>
-      </w:pPr>
-      <w:r>
-        <w:rPr>
-          <w:rFonts w:ascii="Times New Roman" w:hAnsi="Times New Roman" w:cs="Times New Roman"/>
-          <w:b/>
-          <w:bCs/>
-          <w:sz w:val="24"/>
-          <w:szCs w:val="24"/>
-        </w:rPr>
-        <w:t xml:space="preserve">Pagina </w:t>
-      </w:r>
-      <w:r>
-        <w:rPr>
-          <w:rFonts w:ascii="Times New Roman" w:hAnsi="Times New Roman" w:cs="Times New Roman"/>
-          <w:b/>
-          <w:bCs/>
-          <w:sz w:val="24"/>
-          <w:szCs w:val="24"/>
-        </w:rPr>
-        <w:t>315 cap 6</w:t>
-      </w:r>
-    </w:p>
-    <w:p>
-      <w:pPr>
-        <w:rPr>
-          <w:rFonts w:ascii="Times New Roman" w:hAnsi="Times New Roman" w:cs="Times New Roman"/>
-          <w:sz w:val="24"/>
-          <w:szCs w:val="24"/>
-        </w:rPr>
-      </w:pPr>
-      <w:r>
-        <w:rPr>
-          <w:rFonts w:ascii="Times New Roman" w:hAnsi="Times New Roman" w:cs="Times New Roman"/>
-          <w:sz w:val="24"/>
-          <w:szCs w:val="24"/>
+        <w:pStyle w:val="Ttulo2"/>
+        <w:rPr>
+          <w:rFonts w:eastAsia="Times New Roman"/>
+          <w:b/>
+          <w:bCs/>
+          <w:sz w:val="28"/>
+          <w:szCs w:val="28"/>
+        </w:rPr>
+      </w:pPr>
+      <w:bookmarkStart w:id="4" w:name="_Toc147147187"/>
+      <w:r>
+        <w:rPr>
+          <w:rFonts w:eastAsia="Times New Roman"/>
+          <w:b/>
+          <w:bCs/>
+          <w:sz w:val="28"/>
+          <w:szCs w:val="28"/>
         </w:rPr>
         <w:t>Glosario sobre Capitulo 6: Concurrencia. Interbloqueo e inanición.</w:t>
       </w:r>
+      <w:bookmarkEnd w:id="4"/>
     </w:p>
     <w:p>
       <w:pPr>
@@ -1728,7 +2656,27 @@
           <w:sz w:val="24"/>
           <w:szCs w:val="24"/>
         </w:rPr>
-        <w:t>Cerrojo ciclico:</w:t>
+        <w:t xml:space="preserve">Cerrojo </w:t>
+      </w:r>
+      <w:r>
+        <w:rPr>
+          <w:rFonts w:ascii="Times New Roman" w:hAnsi="Times New Roman" w:cs="Times New Roman"/>
+          <w:b/>
+          <w:bCs/>
+          <w:sz w:val="24"/>
+          <w:szCs w:val="24"/>
+        </w:rPr>
+        <w:t>cíclico</w:t>
+      </w:r>
+      <w:r>
+        <w:rPr>
+          <w:rFonts w:ascii="Times New Roman" w:hAnsi="Times New Roman" w:cs="Times New Roman"/>
+          <w:b/>
+          <w:bCs/>
+          <w:sz w:val="24"/>
+          <w:szCs w:val="24"/>
+        </w:rPr>
+        <w:t>:</w:t>
       </w:r>
       <w:r>
         <w:rPr>
@@ -1744,7 +2692,23 @@
           <w:sz w:val="24"/>
           <w:szCs w:val="24"/>
         </w:rPr>
-        <w:t>Mecanismo de exclusión mutua que mantiene a un proceso en bucle infinito a la espera de cambio de valor que este disponible, el cerrojo es una variable que actúa como indicador de la disponibilidad.</w:t>
+        <w:t xml:space="preserve">Mecanismo de exclusión mutua que mantiene a un proceso en bucle infinito a la espera de cambio de valor que </w:t>
+      </w:r>
+      <w:r>
+        <w:rPr>
+          <w:rFonts w:ascii="Times New Roman" w:hAnsi="Times New Roman" w:cs="Times New Roman"/>
+          <w:sz w:val="24"/>
+          <w:szCs w:val="24"/>
+        </w:rPr>
+        <w:t>esté</w:t>
+      </w:r>
+      <w:r>
+        <w:rPr>
+          <w:rFonts w:ascii="Times New Roman" w:hAnsi="Times New Roman" w:cs="Times New Roman"/>
+          <w:sz w:val="24"/>
+          <w:szCs w:val="24"/>
+        </w:rPr>
+        <w:t xml:space="preserve"> disponible, el cerrojo es una variable que actúa como indicador de la disponibilidad.</w:t>
       </w:r>
     </w:p>
     <w:p>
@@ -1768,7 +2732,27 @@
           <w:sz w:val="24"/>
           <w:szCs w:val="24"/>
         </w:rPr>
-        <w:t>Barrera de memoría:</w:t>
+        <w:t xml:space="preserve">Barrera de </w:t>
+      </w:r>
+      <w:r>
+        <w:rPr>
+          <w:rFonts w:ascii="Times New Roman" w:hAnsi="Times New Roman" w:cs="Times New Roman"/>
+          <w:b/>
+          <w:bCs/>
+          <w:sz w:val="24"/>
+          <w:szCs w:val="24"/>
+        </w:rPr>
+        <w:t>memoria</w:t>
+      </w:r>
+      <w:r>
+        <w:rPr>
+          <w:rFonts w:ascii="Times New Roman" w:hAnsi="Times New Roman" w:cs="Times New Roman"/>
+          <w:b/>
+          <w:bCs/>
+          <w:sz w:val="24"/>
+          <w:szCs w:val="24"/>
+        </w:rPr>
+        <w:t>:</w:t>
       </w:r>
       <w:r>
         <w:rPr>
@@ -1951,42 +2935,67 @@
     </w:p>
     <w:p>
       <w:pPr>
-        <w:pStyle w:val="Prrafodelista"/>
-        <w:numPr>
-          <w:ilvl w:val="0"/>
-          <w:numId w:val="2"/>
-        </w:numPr>
-        <w:rPr>
-          <w:rFonts w:ascii="Times New Roman" w:hAnsi="Times New Roman" w:cs="Times New Roman"/>
-          <w:sz w:val="24"/>
-          <w:szCs w:val="24"/>
-        </w:rPr>
-      </w:pPr>
-    </w:p>
-    <w:p>
-      <w:pPr>
-        <w:rPr>
-          <w:rFonts w:ascii="Times New Roman" w:hAnsi="Times New Roman" w:cs="Times New Roman"/>
-          <w:sz w:val="24"/>
-          <w:szCs w:val="24"/>
-        </w:rPr>
-      </w:pPr>
-    </w:p>
-    <w:p>
-      <w:pPr>
-        <w:rPr>
-          <w:rFonts w:ascii="Times New Roman" w:hAnsi="Times New Roman" w:cs="Times New Roman"/>
-          <w:sz w:val="24"/>
-          <w:szCs w:val="24"/>
-        </w:rPr>
-      </w:pPr>
-      <w:r>
-        <w:rPr>
-          <w:rFonts w:ascii="Times New Roman" w:hAnsi="Times New Roman" w:cs="Times New Roman"/>
-          <w:sz w:val="24"/>
-          <w:szCs w:val="24"/>
+        <w:pStyle w:val="Ttulo1"/>
+        <w:rPr>
+          <w:sz w:val="28"/>
+          <w:szCs w:val="28"/>
+        </w:rPr>
+      </w:pPr>
+      <w:bookmarkStart w:id="5" w:name="_Toc147147188"/>
+      <w:r>
+        <w:rPr>
+          <w:sz w:val="28"/>
+          <w:szCs w:val="28"/>
         </w:rPr>
         <w:lastRenderedPageBreak/>
+        <w:t xml:space="preserve">Selecciona 5 palabras relacionadas con la concurrencia de tu glosario y genera para cada palabra una entrada en el glosario “concurrencia” publicado en la plataforma Moodle2 </w:t>
+      </w:r>
+      <w:hyperlink r:id="rId9" w:history="1">
+        <w:proofErr w:type="spellStart"/>
+        <w:r>
+          <w:rPr>
+            <w:rStyle w:val="Hipervnculo"/>
+            <w:b w:val="0"/>
+            <w:bCs w:val="0"/>
+            <w:color w:val="ED7D31" w:themeColor="accent2"/>
+            <w:sz w:val="28"/>
+            <w:szCs w:val="28"/>
+          </w:rPr>
+          <w:t>Seccion</w:t>
+        </w:r>
+        <w:proofErr w:type="spellEnd"/>
+        <w:r>
+          <w:rPr>
+            <w:rStyle w:val="Hipervnculo"/>
+            <w:b w:val="0"/>
+            <w:bCs w:val="0"/>
+            <w:color w:val="ED7D31" w:themeColor="accent2"/>
+            <w:sz w:val="28"/>
+            <w:szCs w:val="28"/>
+          </w:rPr>
+          <w:t xml:space="preserve"> D02</w:t>
+        </w:r>
+      </w:hyperlink>
+      <w:r>
+        <w:rPr>
+          <w:sz w:val="28"/>
+          <w:szCs w:val="28"/>
+        </w:rPr>
+        <w:t>, al realizar este punto tome captura de pantalla y agréguelo al documento a entregar.</w:t>
+      </w:r>
+      <w:bookmarkEnd w:id="5"/>
+    </w:p>
+    <w:p>
+      <w:pPr>
+        <w:keepNext/>
+      </w:pPr>
+      <w:r>
+        <w:rPr>
+          <w:rFonts w:ascii="Times New Roman" w:hAnsi="Times New Roman" w:cs="Times New Roman"/>
+          <w:noProof/>
+          <w:sz w:val="24"/>
+          <w:szCs w:val="24"/>
+        </w:rPr>
         <w:drawing>
           <wp:inline distT="0" distB="0" distL="0" distR="0" wp14:anchorId="5DDD2E7B" wp14:editId="169069E0">
             <wp:extent cx="5972175" cy="3430905"/>
@@ -2003,7 +3012,7 @@
                     <pic:cNvPicPr/>
                   </pic:nvPicPr>
                   <pic:blipFill>
-                    <a:blip r:embed="rId9"/>
+                    <a:blip r:embed="rId10"/>
                     <a:stretch>
                       <a:fillRect/>
                     </a:stretch>
@@ -2026,6 +3035,77 @@
     </w:p>
     <w:p>
       <w:pPr>
+        <w:pStyle w:val="Descripcin"/>
+        <w:rPr>
+          <w:rFonts w:ascii="Times New Roman" w:hAnsi="Times New Roman" w:cs="Times New Roman"/>
+          <w:sz w:val="24"/>
+          <w:szCs w:val="24"/>
+        </w:rPr>
+      </w:pPr>
+      <w:bookmarkStart w:id="6" w:name="_Toc147147037"/>
+      <w:r>
+        <w:t xml:space="preserve">Ilustración </w:t>
+      </w:r>
+      <w:fldSimple w:instr=" SEQ Ilustración \* ARABIC ">
+        <w:r>
+          <w:rPr>
+            <w:noProof/>
+          </w:rPr>
+          <w:t>1</w:t>
+        </w:r>
+      </w:fldSimple>
+      <w:r>
+        <w:t xml:space="preserve"> evidencia de publicación de entradas en el foro</w:t>
+      </w:r>
+      <w:bookmarkEnd w:id="6"/>
+    </w:p>
+    <w:p>
+      <w:pPr>
+        <w:rPr>
+          <w:rFonts w:ascii="Times New Roman" w:hAnsi="Times New Roman" w:cs="Times New Roman"/>
+          <w:sz w:val="24"/>
+          <w:szCs w:val="24"/>
+        </w:rPr>
+      </w:pPr>
+    </w:p>
+    <w:p>
+      <w:pPr>
+        <w:pStyle w:val="Ttulo1"/>
+        <w:rPr>
+          <w:sz w:val="28"/>
+          <w:szCs w:val="28"/>
+        </w:rPr>
+      </w:pPr>
+      <w:bookmarkStart w:id="7" w:name="_Toc147147189"/>
+      <w:r>
+        <w:rPr>
+          <w:sz w:val="28"/>
+          <w:szCs w:val="28"/>
+        </w:rPr>
+        <w:t>Conclusión.</w:t>
+      </w:r>
+      <w:bookmarkEnd w:id="7"/>
+    </w:p>
+    <w:p>
+      <w:pPr>
+        <w:jc w:val="both"/>
+        <w:rPr>
+          <w:rFonts w:ascii="Times New Roman" w:hAnsi="Times New Roman" w:cs="Times New Roman"/>
+          <w:sz w:val="24"/>
+          <w:szCs w:val="24"/>
+        </w:rPr>
+      </w:pPr>
+      <w:r>
+        <w:rPr>
+          <w:rFonts w:ascii="Times New Roman" w:hAnsi="Times New Roman" w:cs="Times New Roman"/>
+          <w:sz w:val="24"/>
+          <w:szCs w:val="24"/>
+        </w:rPr>
+        <w:t>La planificación de cualquier funcionalidad o plan técnico siempre contendrá conceptos clave que son de ayuda para facilitar la lectura permitiéndonos conocer una amplia gama de conceptos encapsulados en 1 solo, la planificación de la concurrencia requiere de muchos conocimientos técnicos que es importante tener en cuenta o tener mínimamente una fuente de la que beber cuando no recordemos un concepto importante o cuando olvidemos su significado y/o implicaciones.</w:t>
+      </w:r>
+    </w:p>
+    <w:p>
+      <w:pPr>
         <w:rPr>
           <w:rFonts w:ascii="Times New Roman" w:hAnsi="Times New Roman" w:cs="Times New Roman"/>
           <w:sz w:val="24"/>
@@ -2041,6 +3121,124 @@
         <w:br w:type="page"/>
       </w:r>
     </w:p>
+    <w:bookmarkStart w:id="8" w:name="_Toc147147190" w:displacedByCustomXml="next"/>
+    <w:sdt>
+      <w:sdtPr>
+        <w:rPr>
+          <w:lang w:val="es-ES"/>
+        </w:rPr>
+        <w:id w:val="-2057001670"/>
+        <w:docPartObj>
+          <w:docPartGallery w:val="Bibliographies"/>
+          <w:docPartUnique/>
+        </w:docPartObj>
+      </w:sdtPr>
+      <w:sdtEndPr>
+        <w:rPr>
+          <w:rFonts w:asciiTheme="minorHAnsi" w:eastAsiaTheme="minorHAnsi" w:hAnsiTheme="minorHAnsi" w:cstheme="minorBidi"/>
+          <w:b w:val="0"/>
+          <w:bCs w:val="0"/>
+          <w:kern w:val="2"/>
+          <w:sz w:val="22"/>
+          <w:szCs w:val="22"/>
+          <w:lang w:val="es-MX" w:eastAsia="en-US"/>
+        </w:rPr>
+      </w:sdtEndPr>
+      <w:sdtContent>
+        <w:p>
+          <w:pPr>
+            <w:pStyle w:val="Ttulo1"/>
+          </w:pPr>
+          <w:r>
+            <w:rPr>
+              <w:lang w:val="es-ES"/>
+            </w:rPr>
+            <w:t>Bibliografía</w:t>
+          </w:r>
+          <w:bookmarkEnd w:id="8"/>
+        </w:p>
+        <w:sdt>
+          <w:sdtPr>
+            <w:id w:val="111145805"/>
+            <w:bibliography/>
+          </w:sdtPr>
+          <w:sdtContent>
+            <w:p>
+              <w:pPr>
+                <w:pStyle w:val="Bibliografa"/>
+                <w:ind w:left="720" w:hanging="720"/>
+                <w:rPr>
+                  <w:noProof/>
+                  <w:kern w:val="0"/>
+                  <w:sz w:val="24"/>
+                  <w:szCs w:val="24"/>
+                  <w:lang w:val="es-ES"/>
+                  <w14:ligatures w14:val="none"/>
+                </w:rPr>
+              </w:pPr>
+              <w:r>
+                <w:fldChar w:fldCharType="begin"/>
+              </w:r>
+              <w:r>
+                <w:instrText>BIBLIOGRAPHY</w:instrText>
+              </w:r>
+              <w:r>
+                <w:fldChar w:fldCharType="separate"/>
+              </w:r>
+              <w:r>
+                <w:rPr>
+                  <w:noProof/>
+                  <w:lang w:val="es-ES"/>
+                </w:rPr>
+                <w:t>(s.f.). Obtenido de Documentación de Velneo: https://doc.velneo.com/velneo-vdevelop/buenas-practicas-de-programacion/buenas-practicas-de-rendimiento/buenas-practicas-base-de-datos/bp-variables-globales</w:t>
+              </w:r>
+            </w:p>
+            <w:p>
+              <w:pPr>
+                <w:pStyle w:val="Bibliografa"/>
+                <w:ind w:left="720" w:hanging="720"/>
+                <w:rPr>
+                  <w:noProof/>
+                  <w:lang w:val="es-ES"/>
+                </w:rPr>
+              </w:pPr>
+              <w:r>
+                <w:rPr>
+                  <w:noProof/>
+                  <w:lang w:val="es-ES"/>
+                </w:rPr>
+                <w:t xml:space="preserve">Stallings, W. (2004). </w:t>
+              </w:r>
+              <w:r>
+                <w:rPr>
+                  <w:i/>
+                  <w:iCs/>
+                  <w:noProof/>
+                  <w:lang w:val="es-ES"/>
+                </w:rPr>
+                <w:t>Sistemas operativos- Aspectos internos y principios de diseño.</w:t>
+              </w:r>
+              <w:r>
+                <w:rPr>
+                  <w:noProof/>
+                  <w:lang w:val="es-ES"/>
+                </w:rPr>
+                <w:t xml:space="preserve"> Madrid: Pearson educación.</w:t>
+              </w:r>
+            </w:p>
+            <w:p>
+              <w:r>
+                <w:rPr>
+                  <w:b/>
+                  <w:bCs/>
+                </w:rPr>
+                <w:fldChar w:fldCharType="end"/>
+              </w:r>
+            </w:p>
+          </w:sdtContent>
+        </w:sdt>
+      </w:sdtContent>
+    </w:sdt>
     <w:p>
       <w:pPr>
         <w:spacing w:before="240"/>
@@ -2053,10 +3251,10 @@
       </w:pPr>
     </w:p>
     <w:sectPr>
-      <w:headerReference w:type="even" r:id="rId10"/>
-      <w:headerReference w:type="default" r:id="rId11"/>
-      <w:footerReference w:type="even" r:id="rId12"/>
-      <w:footerReference w:type="default" r:id="rId13"/>
+      <w:headerReference w:type="even" r:id="rId11"/>
+      <w:headerReference w:type="default" r:id="rId12"/>
+      <w:footerReference w:type="even" r:id="rId13"/>
+      <w:footerReference w:type="default" r:id="rId14"/>
       <w:pgSz w:w="12240" w:h="15840"/>
       <w:pgMar w:top="1418" w:right="1134" w:bottom="1418" w:left="1701" w:header="709" w:footer="709" w:gutter="0"/>
       <w:cols w:space="708"/>
@@ -2874,9 +4072,32 @@
       <w:lang w:eastAsia="es-MX"/>
     </w:rPr>
   </w:style>
+  <w:style w:type="paragraph" w:styleId="Ttulo2">
+    <w:name w:val="heading 2"/>
+    <w:basedOn w:val="Normal"/>
+    <w:next w:val="Normal"/>
+    <w:link w:val="Ttulo2Car"/>
+    <w:uiPriority w:val="9"/>
+    <w:unhideWhenUsed/>
+    <w:qFormat/>
+    <w:rsid w:val="002A6BA2"/>
+    <w:pPr>
+      <w:keepNext/>
+      <w:keepLines/>
+      <w:spacing w:before="40" w:after="0"/>
+      <w:outlineLvl w:val="1"/>
+    </w:pPr>
+    <w:rPr>
+      <w:rFonts w:asciiTheme="majorHAnsi" w:eastAsiaTheme="majorEastAsia" w:hAnsiTheme="majorHAnsi" w:cstheme="majorBidi"/>
+      <w:color w:val="2F5496" w:themeColor="accent1" w:themeShade="BF"/>
+      <w:sz w:val="26"/>
+      <w:szCs w:val="26"/>
+    </w:rPr>
+  </w:style>
   <w:style w:type="character" w:default="1" w:styleId="Fuentedeprrafopredeter">
     <w:name w:val="Default Paragraph Font"/>
     <w:uiPriority w:val="1"/>
+    <w:semiHidden/>
     <w:unhideWhenUsed/>
   </w:style>
   <w:style w:type="table" w:default="1" w:styleId="Tablanormal">
@@ -2969,6 +4190,129 @@
     <w:pPr>
       <w:ind w:left="720"/>
       <w:contextualSpacing/>
+    </w:pPr>
+  </w:style>
+  <w:style w:type="character" w:customStyle="1" w:styleId="Ttulo2Car">
+    <w:name w:val="Título 2 Car"/>
+    <w:basedOn w:val="Fuentedeprrafopredeter"/>
+    <w:link w:val="Ttulo2"/>
+    <w:uiPriority w:val="9"/>
+    <w:rsid w:val="002A6BA2"/>
+    <w:rPr>
+      <w:rFonts w:asciiTheme="majorHAnsi" w:eastAsiaTheme="majorEastAsia" w:hAnsiTheme="majorHAnsi" w:cstheme="majorBidi"/>
+      <w:color w:val="2F5496" w:themeColor="accent1" w:themeShade="BF"/>
+      <w:sz w:val="26"/>
+      <w:szCs w:val="26"/>
+    </w:rPr>
+  </w:style>
+  <w:style w:type="character" w:styleId="Hipervnculo">
+    <w:name w:val="Hyperlink"/>
+    <w:basedOn w:val="Fuentedeprrafopredeter"/>
+    <w:uiPriority w:val="99"/>
+    <w:unhideWhenUsed/>
+    <w:rsid w:val="002A6BA2"/>
+    <w:rPr>
+      <w:color w:val="0563C1" w:themeColor="hyperlink"/>
+      <w:u w:val="single"/>
+    </w:rPr>
+  </w:style>
+  <w:style w:type="character" w:styleId="Mencinsinresolver">
+    <w:name w:val="Unresolved Mention"/>
+    <w:basedOn w:val="Fuentedeprrafopredeter"/>
+    <w:uiPriority w:val="99"/>
+    <w:semiHidden/>
+    <w:unhideWhenUsed/>
+    <w:rsid w:val="002A6BA2"/>
+    <w:rPr>
+      <w:color w:val="605E5C"/>
+      <w:shd w:val="clear" w:color="auto" w:fill="E1DFDD"/>
+    </w:rPr>
+  </w:style>
+  <w:style w:type="paragraph" w:styleId="Descripcin">
+    <w:name w:val="caption"/>
+    <w:basedOn w:val="Normal"/>
+    <w:next w:val="Normal"/>
+    <w:uiPriority w:val="35"/>
+    <w:unhideWhenUsed/>
+    <w:qFormat/>
+    <w:rsid w:val="002A6BA2"/>
+    <w:pPr>
+      <w:spacing w:after="200" w:line="240" w:lineRule="auto"/>
+    </w:pPr>
+    <w:rPr>
+      <w:i/>
+      <w:iCs/>
+      <w:color w:val="44546A" w:themeColor="text2"/>
+      <w:sz w:val="18"/>
+      <w:szCs w:val="18"/>
+    </w:rPr>
+  </w:style>
+  <w:style w:type="paragraph" w:styleId="Bibliografa">
+    <w:name w:val="Bibliography"/>
+    <w:basedOn w:val="Normal"/>
+    <w:next w:val="Normal"/>
+    <w:uiPriority w:val="37"/>
+    <w:unhideWhenUsed/>
+    <w:rsid w:val="002A6BA2"/>
+  </w:style>
+  <w:style w:type="paragraph" w:styleId="TtuloTDC">
+    <w:name w:val="TOC Heading"/>
+    <w:basedOn w:val="Ttulo1"/>
+    <w:next w:val="Normal"/>
+    <w:uiPriority w:val="39"/>
+    <w:unhideWhenUsed/>
+    <w:qFormat/>
+    <w:rsid w:val="00BA7807"/>
+    <w:pPr>
+      <w:keepNext/>
+      <w:keepLines/>
+      <w:spacing w:before="240" w:beforeAutospacing="0" w:after="0" w:afterAutospacing="0" w:line="259" w:lineRule="auto"/>
+      <w:outlineLvl w:val="9"/>
+    </w:pPr>
+    <w:rPr>
+      <w:rFonts w:asciiTheme="majorHAnsi" w:eastAsiaTheme="majorEastAsia" w:hAnsiTheme="majorHAnsi" w:cstheme="majorBidi"/>
+      <w:b w:val="0"/>
+      <w:bCs w:val="0"/>
+      <w:color w:val="2F5496" w:themeColor="accent1" w:themeShade="BF"/>
+      <w:kern w:val="0"/>
+      <w:sz w:val="32"/>
+      <w:szCs w:val="32"/>
+    </w:rPr>
+  </w:style>
+  <w:style w:type="paragraph" w:styleId="TDC1">
+    <w:name w:val="toc 1"/>
+    <w:basedOn w:val="Normal"/>
+    <w:next w:val="Normal"/>
+    <w:autoRedefine/>
+    <w:uiPriority w:val="39"/>
+    <w:unhideWhenUsed/>
+    <w:rsid w:val="00BA7807"/>
+    <w:pPr>
+      <w:spacing w:after="100"/>
+    </w:pPr>
+  </w:style>
+  <w:style w:type="paragraph" w:styleId="TDC2">
+    <w:name w:val="toc 2"/>
+    <w:basedOn w:val="Normal"/>
+    <w:next w:val="Normal"/>
+    <w:autoRedefine/>
+    <w:uiPriority w:val="39"/>
+    <w:unhideWhenUsed/>
+    <w:rsid w:val="00BA7807"/>
+    <w:pPr>
+      <w:spacing w:after="100"/>
+      <w:ind w:left="220"/>
+    </w:pPr>
+  </w:style>
+  <w:style w:type="paragraph" w:styleId="Tabladeilustraciones">
+    <w:name w:val="table of figures"/>
+    <w:basedOn w:val="Normal"/>
+    <w:next w:val="Normal"/>
+    <w:uiPriority w:val="99"/>
+    <w:unhideWhenUsed/>
+    <w:rsid w:val="00BA7807"/>
+    <w:pPr>
+      <w:spacing w:after="0"/>
     </w:pPr>
   </w:style>
 </w:styles>
@@ -3279,11 +4623,31 @@
     <b:URL>https://doc.velneo.com/velneo-vdevelop/buenas-practicas-de-programacion/buenas-practicas-de-rendimiento/buenas-practicas-base-de-datos/bp-variables-globales</b:URL>
     <b:RefOrder>1</b:RefOrder>
   </b:Source>
+  <b:Source>
+    <b:Tag>Wil04</b:Tag>
+    <b:SourceType>Book</b:SourceType>
+    <b:Guid>{E8EC66A1-5B70-4875-829A-2582BAF95CD9}</b:Guid>
+    <b:Title>Sistemas operativos- Aspectos internos y principios de diseño</b:Title>
+    <b:Year>2004</b:Year>
+    <b:Author>
+      <b:Author>
+        <b:NameList>
+          <b:Person>
+            <b:Last>Stallings</b:Last>
+            <b:First>William</b:First>
+          </b:Person>
+        </b:NameList>
+      </b:Author>
+    </b:Author>
+    <b:City>Madrid</b:City>
+    <b:Publisher>Pearson educación</b:Publisher>
+    <b:RefOrder>2</b:RefOrder>
+  </b:Source>
 </b:Sources>
 </file>
 
 <file path=customXml/itemProps1.xml><?xml version="1.0" encoding="utf-8"?>
-<ds:datastoreItem xmlns:ds="http://schemas.openxmlformats.org/officeDocument/2006/customXml" ds:itemID="{C02E9D3F-4EA7-47F1-AF37-7F2A2C60817A}">
+<ds:datastoreItem xmlns:ds="http://schemas.openxmlformats.org/officeDocument/2006/customXml" ds:itemID="{E347B81F-5A6B-46A7-AE24-0B13F7F8C364}">
   <ds:schemaRefs>
     <ds:schemaRef ds:uri="http://schemas.openxmlformats.org/officeDocument/2006/bibliography"/>
   </ds:schemaRefs>

</xml_diff>